<commit_message>
importing relevant libraries and load the dataset
</commit_message>
<xml_diff>
--- a/amazon-data-science-book-review/amazon-data-science-book-review.docx
+++ b/amazon-data-science-book-review/amazon-data-science-book-review.docx
@@ -127,7 +127,8 @@
     <w:p>
       <w:pPr>
         <w:rPr>
-          <w:rFonts w:ascii="Quattrocento Sans" w:hAnsi="Quattrocento Sans"/>
+          <w:rFonts w:ascii="Quattrocento Sans" w:eastAsia="Times New Roman" w:hAnsi="Quattrocento Sans" w:cs="Times New Roman"/>
+          <w:color w:val="000000"/>
           <w:sz w:val="22"/>
         </w:rPr>
       </w:pPr>
@@ -164,9 +165,104 @@
         <w:t>technique called TF-IDF [Term frequency-inverse document frequency] to convert the text into numeric features.</w:t>
       </w:r>
     </w:p>
+    <w:p>
+      <w:pPr>
+        <w:rPr>
+          <w:rFonts w:ascii="Quattrocento Sans" w:eastAsia="Times New Roman" w:hAnsi="Quattrocento Sans" w:cs="Times New Roman"/>
+          <w:color w:val="000000"/>
+          <w:sz w:val="22"/>
+        </w:rPr>
+      </w:pPr>
+      <w:r>
+        <w:rPr>
+          <w:rFonts w:ascii="Quattrocento Sans" w:eastAsia="Times New Roman" w:hAnsi="Quattrocento Sans" w:cs="Times New Roman"/>
+          <w:noProof/>
+          <w:color w:val="000000"/>
+          <w:sz w:val="22"/>
+        </w:rPr>
+        <w:drawing>
+          <wp:inline distT="0" distB="0" distL="0" distR="0" wp14:anchorId="1E246059" wp14:editId="4C54B481">
+            <wp:extent cx="6189345" cy="2738120"/>
+            <wp:effectExtent l="0" t="0" r="0" b="0"/>
+            <wp:docPr id="1" name="Picture 1"/>
+            <wp:cNvGraphicFramePr>
+              <a:graphicFrameLocks xmlns:a="http://schemas.openxmlformats.org/drawingml/2006/main" noChangeAspect="1"/>
+            </wp:cNvGraphicFramePr>
+            <a:graphic xmlns:a="http://schemas.openxmlformats.org/drawingml/2006/main">
+              <a:graphicData uri="http://schemas.openxmlformats.org/drawingml/2006/picture">
+                <pic:pic xmlns:pic="http://schemas.openxmlformats.org/drawingml/2006/picture">
+                  <pic:nvPicPr>
+                    <pic:cNvPr id="1" name="Picture 1"/>
+                    <pic:cNvPicPr/>
+                  </pic:nvPicPr>
+                  <pic:blipFill>
+                    <a:blip r:embed="rId9">
+                      <a:extLst>
+                        <a:ext uri="{28A0092B-C50C-407E-A947-70E740481C1C}">
+                          <a14:useLocalDpi xmlns:a14="http://schemas.microsoft.com/office/drawing/2010/main" val="0"/>
+                        </a:ext>
+                      </a:extLst>
+                    </a:blip>
+                    <a:stretch>
+                      <a:fillRect/>
+                    </a:stretch>
+                  </pic:blipFill>
+                  <pic:spPr>
+                    <a:xfrm>
+                      <a:off x="0" y="0"/>
+                      <a:ext cx="6189345" cy="2738120"/>
+                    </a:xfrm>
+                    <a:prstGeom prst="rect">
+                      <a:avLst/>
+                    </a:prstGeom>
+                  </pic:spPr>
+                </pic:pic>
+              </a:graphicData>
+            </a:graphic>
+          </wp:inline>
+        </w:drawing>
+      </w:r>
+    </w:p>
+    <w:p>
+      <w:pPr>
+        <w:pStyle w:val="NormalWeb"/>
+        <w:spacing w:before="0" w:beforeAutospacing="0" w:after="200" w:afterAutospacing="0"/>
+        <w:jc w:val="both"/>
+        <w:rPr>
+          <w:rFonts w:ascii="Quattrocento Sans" w:hAnsi="Quattrocento Sans"/>
+          <w:color w:val="000000"/>
+          <w:sz w:val="22"/>
+          <w:szCs w:val="22"/>
+        </w:rPr>
+      </w:pPr>
+      <w:r>
+        <w:rPr>
+          <w:rFonts w:ascii="Quattrocento Sans" w:hAnsi="Quattrocento Sans"/>
+          <w:color w:val="000000"/>
+          <w:sz w:val="22"/>
+          <w:szCs w:val="22"/>
+        </w:rPr>
+        <w:t>After importing relevant libraries and loading the data out the Data Frame here we can see a beautiful overview of the data including the distribution of the data in each column and also the percentages of missing values in each column which is quite handy. We have 946 book titles containing many data science and machine learning books. As we can see, we have title, author, price, pages etc.</w:t>
+      </w:r>
+    </w:p>
+    <w:p>
+      <w:pPr>
+        <w:pStyle w:val="NormalWeb"/>
+        <w:spacing w:before="0" w:beforeAutospacing="0" w:after="200" w:afterAutospacing="0"/>
+        <w:jc w:val="both"/>
+      </w:pPr>
+    </w:p>
+    <w:p>
+      <w:pPr>
+        <w:rPr>
+          <w:rFonts w:ascii="Quattrocento Sans" w:hAnsi="Quattrocento Sans"/>
+          <w:sz w:val="22"/>
+        </w:rPr>
+      </w:pPr>
+    </w:p>
     <w:sectPr>
-      <w:headerReference w:type="default" r:id="rId9"/>
-      <w:footerReference w:type="default" r:id="rId10"/>
+      <w:headerReference w:type="default" r:id="rId10"/>
+      <w:footerReference w:type="default" r:id="rId11"/>
       <w:pgSz w:w="11907" w:h="16839" w:code="9"/>
       <w:pgMar w:top="1440" w:right="1080" w:bottom="1440" w:left="1080" w:header="720" w:footer="720" w:gutter="0"/>
       <w:pgBorders w:offsetFrom="page">
@@ -252,7 +348,7 @@
           <v:stroke joinstyle="miter"/>
           <v:path gradientshapeok="t" o:connecttype="rect"/>
         </v:shapetype>
-        <v:shape id="Text Box 56" o:spid="_x0000_s1026" type="#_x0000_t202" style="position:absolute;left:0;text-align:left;margin-left:3199.6pt;margin-top:0;width:118.8pt;height:31.15pt;z-index:251659264;visibility:visible;mso-position-horizontal:right;mso-position-horizontal-relative:margin;mso-position-vertical:top;mso-position-vertical-relative:bottom-margin-area;mso-width-relative:margin;mso-height-relative:margin" o:gfxdata="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" filled="f" stroked="f" strokeweight=".5pt">
+        <v:shape id="Text Box 56" o:spid="_x0000_s1026" type="#_x0000_t202" style="position:absolute;left:0;text-align:left;margin-left:3267.2pt;margin-top:0;width:118.8pt;height:31.15pt;z-index:251659264;visibility:visible;mso-position-horizontal:right;mso-position-horizontal-relative:margin;mso-position-vertical:top;mso-position-vertical-relative:bottom-margin-area;mso-width-relative:margin;mso-height-relative:margin" o:gfxdata="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" filled="f" stroked="f" strokeweight=".5pt">
           <v:textbox style="mso-fit-shape-to-text:t">
             <w:txbxContent>
               <w:p>

</xml_diff>

<commit_message>
EDA on book price with reviews and number of pages
</commit_message>
<xml_diff>
--- a/amazon-data-science-book-review/amazon-data-science-book-review.docx
+++ b/amazon-data-science-book-review/amazon-data-science-book-review.docx
@@ -250,10 +250,486 @@
         <w:pStyle w:val="NormalWeb"/>
         <w:spacing w:before="0" w:beforeAutospacing="0" w:after="200" w:afterAutospacing="0"/>
         <w:jc w:val="both"/>
+        <w:rPr>
+          <w:rFonts w:ascii="Quattrocento Sans" w:hAnsi="Quattrocento Sans"/>
+          <w:color w:val="000000"/>
+          <w:sz w:val="22"/>
+          <w:szCs w:val="22"/>
+        </w:rPr>
       </w:pPr>
     </w:p>
     <w:p>
       <w:pPr>
+        <w:pStyle w:val="NormalWeb"/>
+        <w:spacing w:before="0" w:beforeAutospacing="0" w:after="200" w:afterAutospacing="0"/>
+        <w:jc w:val="both"/>
+        <w:rPr>
+          <w:rFonts w:ascii="Quattrocento Sans" w:hAnsi="Quattrocento Sans"/>
+          <w:color w:val="000000"/>
+          <w:sz w:val="22"/>
+          <w:szCs w:val="22"/>
+        </w:rPr>
+      </w:pPr>
+    </w:p>
+    <w:p>
+      <w:pPr>
+        <w:pStyle w:val="NormalWeb"/>
+        <w:spacing w:before="0" w:beforeAutospacing="0" w:after="200" w:afterAutospacing="0"/>
+        <w:jc w:val="both"/>
+        <w:rPr>
+          <w:rFonts w:ascii="Quattrocento Sans" w:hAnsi="Quattrocento Sans"/>
+          <w:color w:val="000000"/>
+          <w:sz w:val="22"/>
+          <w:szCs w:val="22"/>
+        </w:rPr>
+      </w:pPr>
+    </w:p>
+    <w:p>
+      <w:pPr>
+        <w:pStyle w:val="NormalWeb"/>
+        <w:spacing w:before="0" w:beforeAutospacing="0" w:after="200" w:afterAutospacing="0"/>
+        <w:jc w:val="both"/>
+        <w:rPr>
+          <w:rFonts w:ascii="Quattrocento Sans" w:hAnsi="Quattrocento Sans"/>
+          <w:color w:val="000000"/>
+          <w:sz w:val="22"/>
+          <w:szCs w:val="22"/>
+        </w:rPr>
+      </w:pPr>
+    </w:p>
+    <w:p>
+      <w:pPr>
+        <w:pStyle w:val="NormalWeb"/>
+        <w:spacing w:before="0" w:beforeAutospacing="0" w:after="200" w:afterAutospacing="0"/>
+        <w:jc w:val="both"/>
+        <w:rPr>
+          <w:rFonts w:ascii="Quattrocento Sans" w:hAnsi="Quattrocento Sans"/>
+          <w:color w:val="000000"/>
+          <w:sz w:val="22"/>
+          <w:szCs w:val="22"/>
+        </w:rPr>
+      </w:pPr>
+    </w:p>
+    <w:p>
+      <w:pPr>
+        <w:pStyle w:val="NormalWeb"/>
+        <w:spacing w:before="0" w:beforeAutospacing="0" w:after="200" w:afterAutospacing="0"/>
+        <w:jc w:val="both"/>
+        <w:rPr>
+          <w:rFonts w:ascii="Quattrocento Sans" w:hAnsi="Quattrocento Sans"/>
+          <w:color w:val="000000"/>
+          <w:sz w:val="22"/>
+          <w:szCs w:val="22"/>
+        </w:rPr>
+      </w:pPr>
+    </w:p>
+    <w:p>
+      <w:pPr>
+        <w:pStyle w:val="NormalWeb"/>
+        <w:spacing w:before="0" w:beforeAutospacing="0" w:after="200" w:afterAutospacing="0"/>
+        <w:jc w:val="both"/>
+        <w:rPr>
+          <w:rFonts w:ascii="Quattrocento Sans" w:hAnsi="Quattrocento Sans"/>
+          <w:color w:val="000000"/>
+          <w:sz w:val="22"/>
+          <w:szCs w:val="22"/>
+        </w:rPr>
+      </w:pPr>
+    </w:p>
+    <w:p>
+      <w:pPr>
+        <w:pStyle w:val="NormalWeb"/>
+        <w:spacing w:before="0" w:beforeAutospacing="0" w:after="200" w:afterAutospacing="0"/>
+        <w:jc w:val="both"/>
+        <w:rPr>
+          <w:rFonts w:ascii="Quattrocento Sans" w:hAnsi="Quattrocento Sans"/>
+          <w:color w:val="000000"/>
+          <w:sz w:val="22"/>
+          <w:szCs w:val="22"/>
+        </w:rPr>
+      </w:pPr>
+    </w:p>
+    <w:p>
+      <w:pPr>
+        <w:pStyle w:val="NormalWeb"/>
+        <w:spacing w:before="0" w:beforeAutospacing="0" w:after="200" w:afterAutospacing="0"/>
+        <w:jc w:val="both"/>
+      </w:pPr>
+      <w:r>
+        <w:rPr>
+          <w:rFonts w:ascii="Quattrocento Sans" w:hAnsi="Quattrocento Sans"/>
+          <w:color w:val="0000FF"/>
+          <w:sz w:val="22"/>
+          <w:szCs w:val="22"/>
+        </w:rPr>
+        <w:t>Level 1: Exploratory data analysis to answer a question like do more expensive books have better reviews</w:t>
+      </w:r>
+      <w:r>
+        <w:rPr>
+          <w:rFonts w:ascii="Quattrocento Sans" w:hAnsi="Quattrocento Sans"/>
+          <w:color w:val="000000"/>
+          <w:sz w:val="22"/>
+          <w:szCs w:val="22"/>
+        </w:rPr>
+        <w:t>. </w:t>
+      </w:r>
+    </w:p>
+    <w:p>
+      <w:pPr>
+        <w:pStyle w:val="NormalWeb"/>
+        <w:spacing w:before="0" w:beforeAutospacing="0" w:after="200" w:afterAutospacing="0"/>
+        <w:jc w:val="both"/>
+      </w:pPr>
+      <w:r>
+        <w:rPr>
+          <w:rFonts w:ascii="Quattrocento Sans" w:hAnsi="Quattrocento Sans"/>
+          <w:color w:val="000000"/>
+          <w:sz w:val="22"/>
+          <w:szCs w:val="22"/>
+        </w:rPr>
+        <w:t xml:space="preserve">For that what we can do is to create a scatter plot that plots the book price against the reviews. In such a case, we’re using </w:t>
+      </w:r>
+      <w:proofErr w:type="spellStart"/>
+      <w:r>
+        <w:rPr>
+          <w:rFonts w:ascii="Quattrocento Sans" w:hAnsi="Quattrocento Sans"/>
+          <w:color w:val="000000"/>
+          <w:sz w:val="22"/>
+          <w:szCs w:val="22"/>
+        </w:rPr>
+        <w:t>Plotly</w:t>
+      </w:r>
+      <w:proofErr w:type="spellEnd"/>
+      <w:r>
+        <w:rPr>
+          <w:rFonts w:ascii="Quattrocento Sans" w:hAnsi="Quattrocento Sans"/>
+          <w:color w:val="000000"/>
+          <w:sz w:val="22"/>
+          <w:szCs w:val="22"/>
+        </w:rPr>
+        <w:t xml:space="preserve"> Express to quickly create the scatter plot with the x-axis being the price and the y-axis being the reviews and adding the size of the number of reviews.</w:t>
+      </w:r>
+    </w:p>
+    <w:p>
+      <w:pPr>
+        <w:pStyle w:val="NormalWeb"/>
+        <w:spacing w:before="0" w:beforeAutospacing="0" w:after="200" w:afterAutospacing="0"/>
+        <w:jc w:val="both"/>
+        <w:rPr>
+          <w:rFonts w:ascii="Quattrocento Sans" w:hAnsi="Quattrocento Sans"/>
+          <w:color w:val="000000"/>
+          <w:sz w:val="22"/>
+          <w:szCs w:val="22"/>
+        </w:rPr>
+      </w:pPr>
+      <w:r>
+        <w:rPr>
+          <w:rFonts w:ascii="Quattrocento Sans" w:hAnsi="Quattrocento Sans"/>
+          <w:noProof/>
+          <w:color w:val="000000"/>
+          <w:sz w:val="22"/>
+          <w:szCs w:val="22"/>
+        </w:rPr>
+        <w:drawing>
+          <wp:inline distT="0" distB="0" distL="0" distR="0" wp14:anchorId="7E336ADB" wp14:editId="6A0AAADC">
+            <wp:extent cx="5715000" cy="1133475"/>
+            <wp:effectExtent l="0" t="0" r="0" b="0"/>
+            <wp:docPr id="2" name="Picture 2"/>
+            <wp:cNvGraphicFramePr>
+              <a:graphicFrameLocks xmlns:a="http://schemas.openxmlformats.org/drawingml/2006/main" noChangeAspect="1"/>
+            </wp:cNvGraphicFramePr>
+            <a:graphic xmlns:a="http://schemas.openxmlformats.org/drawingml/2006/main">
+              <a:graphicData uri="http://schemas.openxmlformats.org/drawingml/2006/picture">
+                <pic:pic xmlns:pic="http://schemas.openxmlformats.org/drawingml/2006/picture">
+                  <pic:nvPicPr>
+                    <pic:cNvPr id="2" name="Picture 2"/>
+                    <pic:cNvPicPr/>
+                  </pic:nvPicPr>
+                  <pic:blipFill>
+                    <a:blip r:embed="rId10">
+                      <a:extLst>
+                        <a:ext uri="{28A0092B-C50C-407E-A947-70E740481C1C}">
+                          <a14:useLocalDpi xmlns:a14="http://schemas.microsoft.com/office/drawing/2010/main" val="0"/>
+                        </a:ext>
+                      </a:extLst>
+                    </a:blip>
+                    <a:stretch>
+                      <a:fillRect/>
+                    </a:stretch>
+                  </pic:blipFill>
+                  <pic:spPr>
+                    <a:xfrm>
+                      <a:off x="0" y="0"/>
+                      <a:ext cx="5715000" cy="1133475"/>
+                    </a:xfrm>
+                    <a:prstGeom prst="rect">
+                      <a:avLst/>
+                    </a:prstGeom>
+                  </pic:spPr>
+                </pic:pic>
+              </a:graphicData>
+            </a:graphic>
+          </wp:inline>
+        </w:drawing>
+      </w:r>
+    </w:p>
+    <w:p>
+      <w:pPr>
+        <w:pStyle w:val="NormalWeb"/>
+        <w:spacing w:before="0" w:beforeAutospacing="0" w:after="200" w:afterAutospacing="0"/>
+        <w:jc w:val="both"/>
+        <w:rPr>
+          <w:rFonts w:ascii="Quattrocento Sans" w:hAnsi="Quattrocento Sans"/>
+          <w:color w:val="000000"/>
+          <w:sz w:val="22"/>
+          <w:szCs w:val="22"/>
+        </w:rPr>
+      </w:pPr>
+      <w:r>
+        <w:rPr>
+          <w:rFonts w:ascii="Quattrocento Sans" w:hAnsi="Quattrocento Sans"/>
+          <w:noProof/>
+          <w:color w:val="000000"/>
+          <w:sz w:val="22"/>
+          <w:szCs w:val="22"/>
+        </w:rPr>
+        <w:drawing>
+          <wp:inline distT="0" distB="0" distL="0" distR="0" wp14:anchorId="26EC6A57" wp14:editId="1F46C4FD">
+            <wp:extent cx="6189345" cy="2459990"/>
+            <wp:effectExtent l="0" t="0" r="0" b="0"/>
+            <wp:docPr id="3" name="Picture 3"/>
+            <wp:cNvGraphicFramePr>
+              <a:graphicFrameLocks xmlns:a="http://schemas.openxmlformats.org/drawingml/2006/main" noChangeAspect="1"/>
+            </wp:cNvGraphicFramePr>
+            <a:graphic xmlns:a="http://schemas.openxmlformats.org/drawingml/2006/main">
+              <a:graphicData uri="http://schemas.openxmlformats.org/drawingml/2006/picture">
+                <pic:pic xmlns:pic="http://schemas.openxmlformats.org/drawingml/2006/picture">
+                  <pic:nvPicPr>
+                    <pic:cNvPr id="3" name="Picture 3"/>
+                    <pic:cNvPicPr/>
+                  </pic:nvPicPr>
+                  <pic:blipFill>
+                    <a:blip r:embed="rId11">
+                      <a:extLst>
+                        <a:ext uri="{28A0092B-C50C-407E-A947-70E740481C1C}">
+                          <a14:useLocalDpi xmlns:a14="http://schemas.microsoft.com/office/drawing/2010/main" val="0"/>
+                        </a:ext>
+                      </a:extLst>
+                    </a:blip>
+                    <a:stretch>
+                      <a:fillRect/>
+                    </a:stretch>
+                  </pic:blipFill>
+                  <pic:spPr>
+                    <a:xfrm>
+                      <a:off x="0" y="0"/>
+                      <a:ext cx="6189345" cy="2459990"/>
+                    </a:xfrm>
+                    <a:prstGeom prst="rect">
+                      <a:avLst/>
+                    </a:prstGeom>
+                  </pic:spPr>
+                </pic:pic>
+              </a:graphicData>
+            </a:graphic>
+          </wp:inline>
+        </w:drawing>
+      </w:r>
+    </w:p>
+    <w:p>
+      <w:pPr>
+        <w:pStyle w:val="NormalWeb"/>
+        <w:spacing w:before="0" w:beforeAutospacing="0" w:after="200" w:afterAutospacing="0"/>
+        <w:jc w:val="both"/>
+      </w:pPr>
+      <w:r>
+        <w:rPr>
+          <w:rFonts w:ascii="Quattrocento Sans" w:hAnsi="Quattrocento Sans"/>
+          <w:color w:val="000000"/>
+          <w:sz w:val="22"/>
+          <w:szCs w:val="22"/>
+        </w:rPr>
+        <w:t xml:space="preserve">After doing data visualization with scatter </w:t>
+      </w:r>
+      <w:proofErr w:type="gramStart"/>
+      <w:r>
+        <w:rPr>
+          <w:rFonts w:ascii="Quattrocento Sans" w:hAnsi="Quattrocento Sans"/>
+          <w:color w:val="000000"/>
+          <w:sz w:val="22"/>
+          <w:szCs w:val="22"/>
+        </w:rPr>
+        <w:t>plot</w:t>
+      </w:r>
+      <w:proofErr w:type="gramEnd"/>
+      <w:r>
+        <w:rPr>
+          <w:rFonts w:ascii="Quattrocento Sans" w:hAnsi="Quattrocento Sans"/>
+          <w:color w:val="000000"/>
+          <w:sz w:val="22"/>
+          <w:szCs w:val="22"/>
+        </w:rPr>
+        <w:t xml:space="preserve"> we can see that there’s no clear relationship between price and average reviews. So, good books can also be very cheap or they can be very expensive.</w:t>
+      </w:r>
+    </w:p>
+    <w:p>
+      <w:pPr>
+        <w:pStyle w:val="NormalWeb"/>
+        <w:spacing w:before="0" w:beforeAutospacing="0" w:after="200" w:afterAutospacing="0"/>
+        <w:jc w:val="both"/>
+        <w:rPr>
+          <w:rFonts w:ascii="Quattrocento Sans" w:hAnsi="Quattrocento Sans"/>
+          <w:color w:val="000000"/>
+          <w:sz w:val="22"/>
+          <w:szCs w:val="22"/>
+        </w:rPr>
+      </w:pPr>
+      <w:r>
+        <w:rPr>
+          <w:rFonts w:ascii="Quattrocento Sans" w:hAnsi="Quattrocento Sans"/>
+          <w:color w:val="000000"/>
+          <w:sz w:val="22"/>
+          <w:szCs w:val="22"/>
+        </w:rPr>
+        <w:t>Similarly, if we do the same exercise but plotting the price against the number of pages. We can see that there’s some positive correlation. Longer books tend to be a bit more expensive which makes total sense because it costs more time and effort to write those books.</w:t>
+      </w:r>
+    </w:p>
+    <w:p>
+      <w:pPr>
+        <w:pStyle w:val="NormalWeb"/>
+        <w:spacing w:before="0" w:beforeAutospacing="0" w:after="200" w:afterAutospacing="0"/>
+        <w:jc w:val="both"/>
+      </w:pPr>
+      <w:r>
+        <w:rPr>
+          <w:noProof/>
+        </w:rPr>
+        <w:drawing>
+          <wp:inline distT="0" distB="0" distL="0" distR="0" wp14:anchorId="299D90D6" wp14:editId="12E43141">
+            <wp:extent cx="4857750" cy="742950"/>
+            <wp:effectExtent l="0" t="0" r="0" b="0"/>
+            <wp:docPr id="4" name="Picture 4"/>
+            <wp:cNvGraphicFramePr>
+              <a:graphicFrameLocks xmlns:a="http://schemas.openxmlformats.org/drawingml/2006/main" noChangeAspect="1"/>
+            </wp:cNvGraphicFramePr>
+            <a:graphic xmlns:a="http://schemas.openxmlformats.org/drawingml/2006/main">
+              <a:graphicData uri="http://schemas.openxmlformats.org/drawingml/2006/picture">
+                <pic:pic xmlns:pic="http://schemas.openxmlformats.org/drawingml/2006/picture">
+                  <pic:nvPicPr>
+                    <pic:cNvPr id="4" name="Picture 4"/>
+                    <pic:cNvPicPr/>
+                  </pic:nvPicPr>
+                  <pic:blipFill>
+                    <a:blip r:embed="rId12">
+                      <a:extLst>
+                        <a:ext uri="{28A0092B-C50C-407E-A947-70E740481C1C}">
+                          <a14:useLocalDpi xmlns:a14="http://schemas.microsoft.com/office/drawing/2010/main" val="0"/>
+                        </a:ext>
+                      </a:extLst>
+                    </a:blip>
+                    <a:stretch>
+                      <a:fillRect/>
+                    </a:stretch>
+                  </pic:blipFill>
+                  <pic:spPr>
+                    <a:xfrm>
+                      <a:off x="0" y="0"/>
+                      <a:ext cx="4857750" cy="742950"/>
+                    </a:xfrm>
+                    <a:prstGeom prst="rect">
+                      <a:avLst/>
+                    </a:prstGeom>
+                  </pic:spPr>
+                </pic:pic>
+              </a:graphicData>
+            </a:graphic>
+          </wp:inline>
+        </w:drawing>
+      </w:r>
+    </w:p>
+    <w:p>
+      <w:pPr>
+        <w:pStyle w:val="NormalWeb"/>
+        <w:spacing w:before="0" w:beforeAutospacing="0" w:after="200" w:afterAutospacing="0"/>
+        <w:jc w:val="both"/>
+      </w:pPr>
+      <w:r>
+        <w:rPr>
+          <w:noProof/>
+        </w:rPr>
+        <w:lastRenderedPageBreak/>
+        <w:drawing>
+          <wp:inline distT="0" distB="0" distL="0" distR="0" wp14:anchorId="368FC7D2" wp14:editId="29F22846">
+            <wp:extent cx="6189345" cy="2556510"/>
+            <wp:effectExtent l="0" t="0" r="0" b="0"/>
+            <wp:docPr id="5" name="Picture 5"/>
+            <wp:cNvGraphicFramePr>
+              <a:graphicFrameLocks xmlns:a="http://schemas.openxmlformats.org/drawingml/2006/main" noChangeAspect="1"/>
+            </wp:cNvGraphicFramePr>
+            <a:graphic xmlns:a="http://schemas.openxmlformats.org/drawingml/2006/main">
+              <a:graphicData uri="http://schemas.openxmlformats.org/drawingml/2006/picture">
+                <pic:pic xmlns:pic="http://schemas.openxmlformats.org/drawingml/2006/picture">
+                  <pic:nvPicPr>
+                    <pic:cNvPr id="5" name="Picture 5"/>
+                    <pic:cNvPicPr/>
+                  </pic:nvPicPr>
+                  <pic:blipFill>
+                    <a:blip r:embed="rId13">
+                      <a:extLst>
+                        <a:ext uri="{28A0092B-C50C-407E-A947-70E740481C1C}">
+                          <a14:useLocalDpi xmlns:a14="http://schemas.microsoft.com/office/drawing/2010/main" val="0"/>
+                        </a:ext>
+                      </a:extLst>
+                    </a:blip>
+                    <a:stretch>
+                      <a:fillRect/>
+                    </a:stretch>
+                  </pic:blipFill>
+                  <pic:spPr>
+                    <a:xfrm>
+                      <a:off x="0" y="0"/>
+                      <a:ext cx="6189345" cy="2556510"/>
+                    </a:xfrm>
+                    <a:prstGeom prst="rect">
+                      <a:avLst/>
+                    </a:prstGeom>
+                  </pic:spPr>
+                </pic:pic>
+              </a:graphicData>
+            </a:graphic>
+          </wp:inline>
+        </w:drawing>
+      </w:r>
+    </w:p>
+    <w:p>
+      <w:pPr>
+        <w:pStyle w:val="NormalWeb"/>
+        <w:spacing w:before="0" w:beforeAutospacing="0" w:after="200" w:afterAutospacing="0"/>
+        <w:jc w:val="both"/>
+      </w:pPr>
+    </w:p>
+    <w:p>
+      <w:pPr>
+        <w:pStyle w:val="NormalWeb"/>
+        <w:spacing w:before="0" w:beforeAutospacing="0" w:after="200" w:afterAutospacing="0"/>
+        <w:jc w:val="both"/>
+        <w:rPr>
+          <w:rFonts w:ascii="Quattrocento Sans" w:hAnsi="Quattrocento Sans"/>
+          <w:color w:val="000000"/>
+          <w:sz w:val="22"/>
+          <w:szCs w:val="22"/>
+        </w:rPr>
+      </w:pPr>
+    </w:p>
+    <w:p>
+      <w:pPr>
+        <w:pStyle w:val="NormalWeb"/>
+        <w:spacing w:before="0" w:beforeAutospacing="0" w:after="200" w:afterAutospacing="0"/>
+        <w:jc w:val="both"/>
+      </w:pPr>
+    </w:p>
+    <w:p>
+      <w:pPr>
         <w:rPr>
           <w:rFonts w:ascii="Quattrocento Sans" w:hAnsi="Quattrocento Sans"/>
           <w:sz w:val="22"/>
@@ -261,8 +737,8 @@
       </w:pPr>
     </w:p>
     <w:sectPr>
-      <w:headerReference w:type="default" r:id="rId10"/>
-      <w:footerReference w:type="default" r:id="rId11"/>
+      <w:headerReference w:type="default" r:id="rId14"/>
+      <w:footerReference w:type="default" r:id="rId15"/>
       <w:pgSz w:w="11907" w:h="16839" w:code="9"/>
       <w:pgMar w:top="1440" w:right="1080" w:bottom="1440" w:left="1080" w:header="720" w:footer="720" w:gutter="0"/>
       <w:pgBorders w:offsetFrom="page">

</xml_diff>

<commit_message>
best Python amd ML books
</commit_message>
<xml_diff>
--- a/amazon-data-science-book-review/amazon-data-science-book-review.docx
+++ b/amazon-data-science-book-review/amazon-data-science-book-review.docx
@@ -354,6 +354,9 @@
         <w:pStyle w:val="NormalWeb"/>
         <w:spacing w:before="0" w:beforeAutospacing="0" w:after="200" w:afterAutospacing="0"/>
         <w:jc w:val="both"/>
+        <w:rPr>
+          <w:rFonts w:ascii="Quattrocento Sans" w:hAnsi="Quattrocento Sans"/>
+        </w:rPr>
       </w:pPr>
       <w:r>
         <w:rPr>
@@ -379,6 +382,9 @@
         <w:pStyle w:val="NormalWeb"/>
         <w:spacing w:before="0" w:beforeAutospacing="0" w:after="200" w:afterAutospacing="0"/>
         <w:jc w:val="both"/>
+        <w:rPr>
+          <w:rFonts w:ascii="Quattrocento Sans" w:hAnsi="Quattrocento Sans"/>
+        </w:rPr>
       </w:pPr>
       <w:r>
         <w:rPr>
@@ -541,6 +547,9 @@
         <w:pStyle w:val="NormalWeb"/>
         <w:spacing w:before="0" w:beforeAutospacing="0" w:after="200" w:afterAutospacing="0"/>
         <w:jc w:val="both"/>
+        <w:rPr>
+          <w:rFonts w:ascii="Quattrocento Sans" w:hAnsi="Quattrocento Sans"/>
+        </w:rPr>
       </w:pPr>
       <w:r>
         <w:rPr>
@@ -599,9 +608,13 @@
         <w:pStyle w:val="NormalWeb"/>
         <w:spacing w:before="0" w:beforeAutospacing="0" w:after="200" w:afterAutospacing="0"/>
         <w:jc w:val="both"/>
-      </w:pPr>
-      <w:r>
-        <w:rPr>
+        <w:rPr>
+          <w:rFonts w:ascii="Quattrocento Sans" w:hAnsi="Quattrocento Sans"/>
+        </w:rPr>
+      </w:pPr>
+      <w:r>
+        <w:rPr>
+          <w:rFonts w:ascii="Quattrocento Sans" w:hAnsi="Quattrocento Sans"/>
           <w:noProof/>
         </w:rPr>
         <w:drawing>
@@ -652,9 +665,13 @@
         <w:pStyle w:val="NormalWeb"/>
         <w:spacing w:before="0" w:beforeAutospacing="0" w:after="200" w:afterAutospacing="0"/>
         <w:jc w:val="both"/>
-      </w:pPr>
-      <w:r>
-        <w:rPr>
+        <w:rPr>
+          <w:rFonts w:ascii="Quattrocento Sans" w:hAnsi="Quattrocento Sans"/>
+        </w:rPr>
+      </w:pPr>
+      <w:r>
+        <w:rPr>
+          <w:rFonts w:ascii="Quattrocento Sans" w:hAnsi="Quattrocento Sans"/>
           <w:noProof/>
         </w:rPr>
         <w:lastRenderedPageBreak/>
@@ -706,7 +723,219 @@
         <w:pStyle w:val="NormalWeb"/>
         <w:spacing w:before="0" w:beforeAutospacing="0" w:after="200" w:afterAutospacing="0"/>
         <w:jc w:val="both"/>
-      </w:pPr>
+        <w:rPr>
+          <w:rFonts w:ascii="Quattrocento Sans" w:hAnsi="Quattrocento Sans"/>
+        </w:rPr>
+      </w:pPr>
+      <w:r>
+        <w:rPr>
+          <w:rFonts w:ascii="Quattrocento Sans" w:hAnsi="Quattrocento Sans"/>
+          <w:color w:val="000000"/>
+          <w:sz w:val="22"/>
+          <w:szCs w:val="22"/>
+        </w:rPr>
+        <w:t>Now</w:t>
+      </w:r>
+      <w:r>
+        <w:rPr>
+          <w:rFonts w:ascii="Quattrocento Sans" w:hAnsi="Quattrocento Sans"/>
+          <w:color w:val="1F497D"/>
+          <w:sz w:val="22"/>
+          <w:szCs w:val="22"/>
+        </w:rPr>
+        <w:t xml:space="preserve"> </w:t>
+      </w:r>
+      <w:r>
+        <w:rPr>
+          <w:rFonts w:ascii="Quattrocento Sans" w:hAnsi="Quattrocento Sans"/>
+          <w:color w:val="0000FF"/>
+          <w:sz w:val="22"/>
+          <w:szCs w:val="22"/>
+        </w:rPr>
+        <w:t>sort out which are the best Python books and Machine Learning books.</w:t>
+      </w:r>
+    </w:p>
+    <w:p>
+      <w:pPr>
+        <w:pStyle w:val="NormalWeb"/>
+        <w:numPr>
+          <w:ilvl w:val="0"/>
+          <w:numId w:val="20"/>
+        </w:numPr>
+        <w:spacing w:before="0" w:beforeAutospacing="0" w:after="0" w:afterAutospacing="0"/>
+        <w:jc w:val="both"/>
+        <w:textAlignment w:val="baseline"/>
+        <w:rPr>
+          <w:rFonts w:ascii="Quattrocento Sans" w:hAnsi="Quattrocento Sans"/>
+          <w:color w:val="000000"/>
+          <w:sz w:val="22"/>
+          <w:szCs w:val="22"/>
+        </w:rPr>
+      </w:pPr>
+      <w:r>
+        <w:rPr>
+          <w:rFonts w:ascii="Quattrocento Sans" w:hAnsi="Quattrocento Sans"/>
+          <w:color w:val="000000"/>
+          <w:sz w:val="22"/>
+          <w:szCs w:val="22"/>
+        </w:rPr>
+        <w:t xml:space="preserve">We can do this by a simple </w:t>
+      </w:r>
+      <w:r>
+        <w:rPr>
+          <w:rFonts w:ascii="Quattrocento Sans" w:hAnsi="Quattrocento Sans"/>
+          <w:color w:val="000000"/>
+          <w:sz w:val="22"/>
+          <w:szCs w:val="22"/>
+        </w:rPr>
+        <w:t>rule-based</w:t>
+      </w:r>
+      <w:r>
+        <w:rPr>
+          <w:rFonts w:ascii="Quattrocento Sans" w:hAnsi="Quattrocento Sans"/>
+          <w:color w:val="000000"/>
+          <w:sz w:val="22"/>
+          <w:szCs w:val="22"/>
+        </w:rPr>
+        <w:t xml:space="preserve"> method so select all the books with the titles containing Python.</w:t>
+      </w:r>
+    </w:p>
+    <w:p>
+      <w:pPr>
+        <w:pStyle w:val="NormalWeb"/>
+        <w:numPr>
+          <w:ilvl w:val="0"/>
+          <w:numId w:val="20"/>
+        </w:numPr>
+        <w:spacing w:before="0" w:beforeAutospacing="0" w:after="0" w:afterAutospacing="0"/>
+        <w:jc w:val="both"/>
+        <w:textAlignment w:val="baseline"/>
+        <w:rPr>
+          <w:rFonts w:ascii="Quattrocento Sans" w:hAnsi="Quattrocento Sans"/>
+          <w:color w:val="000000"/>
+          <w:sz w:val="22"/>
+          <w:szCs w:val="22"/>
+        </w:rPr>
+      </w:pPr>
+      <w:r>
+        <w:rPr>
+          <w:rFonts w:ascii="Quattrocento Sans" w:hAnsi="Quattrocento Sans"/>
+          <w:color w:val="000000"/>
+          <w:sz w:val="22"/>
+          <w:szCs w:val="22"/>
+        </w:rPr>
+        <w:t>And now select the Python books with the most reviews and have the highest average rating. We can do this by using n largest function (</w:t>
+      </w:r>
+      <w:proofErr w:type="spellStart"/>
+      <w:r>
+        <w:rPr>
+          <w:rFonts w:ascii="Quattrocento Sans" w:hAnsi="Quattrocento Sans"/>
+          <w:color w:val="000000"/>
+          <w:sz w:val="22"/>
+          <w:szCs w:val="22"/>
+        </w:rPr>
+        <w:t>nlargest</w:t>
+      </w:r>
+      <w:proofErr w:type="spellEnd"/>
+      <w:r>
+        <w:rPr>
+          <w:rFonts w:ascii="Quattrocento Sans" w:hAnsi="Quattrocento Sans"/>
+          <w:color w:val="000000"/>
+          <w:sz w:val="22"/>
+          <w:szCs w:val="22"/>
+        </w:rPr>
+        <w:t xml:space="preserve"> ()). For </w:t>
+      </w:r>
+      <w:r>
+        <w:rPr>
+          <w:rFonts w:ascii="Quattrocento Sans" w:hAnsi="Quattrocento Sans"/>
+          <w:color w:val="000000"/>
+          <w:sz w:val="22"/>
+          <w:szCs w:val="22"/>
+        </w:rPr>
+        <w:t>instance,</w:t>
+      </w:r>
+      <w:r>
+        <w:rPr>
+          <w:rFonts w:ascii="Quattrocento Sans" w:hAnsi="Quattrocento Sans"/>
+          <w:color w:val="000000"/>
+          <w:sz w:val="22"/>
+          <w:szCs w:val="22"/>
+        </w:rPr>
+        <w:t xml:space="preserve"> if we want to only select the top seven books and </w:t>
+      </w:r>
+      <w:r>
+        <w:rPr>
+          <w:rFonts w:ascii="Quattrocento Sans" w:hAnsi="Quattrocento Sans"/>
+          <w:color w:val="000000"/>
+          <w:sz w:val="22"/>
+          <w:szCs w:val="22"/>
+        </w:rPr>
+        <w:t>here,</w:t>
+      </w:r>
+      <w:r>
+        <w:rPr>
+          <w:rFonts w:ascii="Quattrocento Sans" w:hAnsi="Quattrocento Sans"/>
+          <w:color w:val="000000"/>
+          <w:sz w:val="22"/>
+          <w:szCs w:val="22"/>
+        </w:rPr>
+        <w:t xml:space="preserve"> we can select the columns that we want to use to sort the data. The reason why we want to sort data on both number of reviews and average reviews is because some books might be not very popular and they have very few </w:t>
+      </w:r>
+      <w:r>
+        <w:rPr>
+          <w:rFonts w:ascii="Quattrocento Sans" w:hAnsi="Quattrocento Sans"/>
+          <w:color w:val="000000"/>
+          <w:sz w:val="22"/>
+          <w:szCs w:val="22"/>
+        </w:rPr>
+        <w:t>reviews</w:t>
+      </w:r>
+      <w:r>
+        <w:rPr>
+          <w:rFonts w:ascii="Quattrocento Sans" w:hAnsi="Quattrocento Sans"/>
+          <w:color w:val="000000"/>
+          <w:sz w:val="22"/>
+          <w:szCs w:val="22"/>
+        </w:rPr>
+        <w:t xml:space="preserve"> but they are very good reviews so </w:t>
+      </w:r>
+      <w:r>
+        <w:rPr>
+          <w:rFonts w:ascii="Quattrocento Sans" w:hAnsi="Quattrocento Sans"/>
+          <w:color w:val="000000"/>
+          <w:sz w:val="22"/>
+          <w:szCs w:val="22"/>
+        </w:rPr>
+        <w:t>these cases</w:t>
+      </w:r>
+      <w:r>
+        <w:rPr>
+          <w:rFonts w:ascii="Quattrocento Sans" w:hAnsi="Quattrocento Sans"/>
+          <w:color w:val="000000"/>
+          <w:sz w:val="22"/>
+          <w:szCs w:val="22"/>
+        </w:rPr>
+        <w:t xml:space="preserve"> might be more prone to bias and in </w:t>
+      </w:r>
+      <w:r>
+        <w:rPr>
+          <w:rFonts w:ascii="Quattrocento Sans" w:hAnsi="Quattrocento Sans"/>
+          <w:color w:val="000000"/>
+          <w:sz w:val="22"/>
+          <w:szCs w:val="22"/>
+        </w:rPr>
+        <w:t>these 7 best Python books</w:t>
+      </w:r>
+      <w:r>
+        <w:rPr>
+          <w:rFonts w:ascii="Quattrocento Sans" w:hAnsi="Quattrocento Sans"/>
+          <w:color w:val="000000"/>
+          <w:sz w:val="22"/>
+          <w:szCs w:val="22"/>
+        </w:rPr>
+        <w:t xml:space="preserve"> we have:</w:t>
+      </w:r>
     </w:p>
     <w:p>
       <w:pPr>
@@ -715,9 +944,6 @@
         <w:jc w:val="both"/>
         <w:rPr>
           <w:rFonts w:ascii="Quattrocento Sans" w:hAnsi="Quattrocento Sans"/>
-          <w:color w:val="000000"/>
-          <w:sz w:val="22"/>
-          <w:szCs w:val="22"/>
         </w:rPr>
       </w:pPr>
     </w:p>
@@ -726,10 +952,167 @@
         <w:pStyle w:val="NormalWeb"/>
         <w:spacing w:before="0" w:beforeAutospacing="0" w:after="200" w:afterAutospacing="0"/>
         <w:jc w:val="both"/>
-      </w:pPr>
+        <w:rPr>
+          <w:rFonts w:ascii="Quattrocento Sans" w:hAnsi="Quattrocento Sans"/>
+        </w:rPr>
+      </w:pPr>
+      <w:r>
+        <w:rPr>
+          <w:rFonts w:ascii="Quattrocento Sans" w:hAnsi="Quattrocento Sans"/>
+          <w:noProof/>
+        </w:rPr>
+        <w:drawing>
+          <wp:inline distT="0" distB="0" distL="0" distR="0" wp14:anchorId="0D8C7DD2" wp14:editId="57AC308E">
+            <wp:extent cx="6189345" cy="3823335"/>
+            <wp:effectExtent l="0" t="0" r="0" b="0"/>
+            <wp:docPr id="6" name="Picture 6"/>
+            <wp:cNvGraphicFramePr>
+              <a:graphicFrameLocks xmlns:a="http://schemas.openxmlformats.org/drawingml/2006/main" noChangeAspect="1"/>
+            </wp:cNvGraphicFramePr>
+            <a:graphic xmlns:a="http://schemas.openxmlformats.org/drawingml/2006/main">
+              <a:graphicData uri="http://schemas.openxmlformats.org/drawingml/2006/picture">
+                <pic:pic xmlns:pic="http://schemas.openxmlformats.org/drawingml/2006/picture">
+                  <pic:nvPicPr>
+                    <pic:cNvPr id="6" name="Picture 6"/>
+                    <pic:cNvPicPr/>
+                  </pic:nvPicPr>
+                  <pic:blipFill>
+                    <a:blip r:embed="rId14">
+                      <a:extLst>
+                        <a:ext uri="{28A0092B-C50C-407E-A947-70E740481C1C}">
+                          <a14:useLocalDpi xmlns:a14="http://schemas.microsoft.com/office/drawing/2010/main" val="0"/>
+                        </a:ext>
+                      </a:extLst>
+                    </a:blip>
+                    <a:stretch>
+                      <a:fillRect/>
+                    </a:stretch>
+                  </pic:blipFill>
+                  <pic:spPr>
+                    <a:xfrm>
+                      <a:off x="0" y="0"/>
+                      <a:ext cx="6189345" cy="3823335"/>
+                    </a:xfrm>
+                    <a:prstGeom prst="rect">
+                      <a:avLst/>
+                    </a:prstGeom>
+                  </pic:spPr>
+                </pic:pic>
+              </a:graphicData>
+            </a:graphic>
+          </wp:inline>
+        </w:drawing>
+      </w:r>
     </w:p>
     <w:p>
       <w:pPr>
+        <w:pStyle w:val="NormalWeb"/>
+        <w:spacing w:before="0" w:beforeAutospacing="0" w:after="200" w:afterAutospacing="0"/>
+        <w:jc w:val="both"/>
+        <w:rPr>
+          <w:rFonts w:ascii="Quattrocento Sans" w:hAnsi="Quattrocento Sans"/>
+        </w:rPr>
+      </w:pPr>
+      <w:r>
+        <w:rPr>
+          <w:rFonts w:ascii="Quattrocento Sans" w:hAnsi="Quattrocento Sans"/>
+        </w:rPr>
+        <w:lastRenderedPageBreak/>
+        <w:t>Best Machine Learning books:</w:t>
+      </w:r>
+    </w:p>
+    <w:p>
+      <w:pPr>
+        <w:pStyle w:val="NormalWeb"/>
+        <w:spacing w:before="0" w:beforeAutospacing="0" w:after="200" w:afterAutospacing="0"/>
+        <w:jc w:val="both"/>
+        <w:rPr>
+          <w:rFonts w:ascii="Quattrocento Sans" w:hAnsi="Quattrocento Sans"/>
+        </w:rPr>
+      </w:pPr>
+      <w:r>
+        <w:rPr>
+          <w:rFonts w:ascii="Quattrocento Sans" w:hAnsi="Quattrocento Sans"/>
+          <w:noProof/>
+        </w:rPr>
+        <w:drawing>
+          <wp:inline distT="0" distB="0" distL="0" distR="0" wp14:anchorId="7552CB1A" wp14:editId="0644A07E">
+            <wp:extent cx="6189345" cy="3825875"/>
+            <wp:effectExtent l="0" t="0" r="0" b="0"/>
+            <wp:docPr id="7" name="Picture 7"/>
+            <wp:cNvGraphicFramePr>
+              <a:graphicFrameLocks xmlns:a="http://schemas.openxmlformats.org/drawingml/2006/main" noChangeAspect="1"/>
+            </wp:cNvGraphicFramePr>
+            <a:graphic xmlns:a="http://schemas.openxmlformats.org/drawingml/2006/main">
+              <a:graphicData uri="http://schemas.openxmlformats.org/drawingml/2006/picture">
+                <pic:pic xmlns:pic="http://schemas.openxmlformats.org/drawingml/2006/picture">
+                  <pic:nvPicPr>
+                    <pic:cNvPr id="7" name="Picture 7"/>
+                    <pic:cNvPicPr/>
+                  </pic:nvPicPr>
+                  <pic:blipFill>
+                    <a:blip r:embed="rId15">
+                      <a:extLst>
+                        <a:ext uri="{28A0092B-C50C-407E-A947-70E740481C1C}">
+                          <a14:useLocalDpi xmlns:a14="http://schemas.microsoft.com/office/drawing/2010/main" val="0"/>
+                        </a:ext>
+                      </a:extLst>
+                    </a:blip>
+                    <a:stretch>
+                      <a:fillRect/>
+                    </a:stretch>
+                  </pic:blipFill>
+                  <pic:spPr>
+                    <a:xfrm>
+                      <a:off x="0" y="0"/>
+                      <a:ext cx="6189345" cy="3825875"/>
+                    </a:xfrm>
+                    <a:prstGeom prst="rect">
+                      <a:avLst/>
+                    </a:prstGeom>
+                  </pic:spPr>
+                </pic:pic>
+              </a:graphicData>
+            </a:graphic>
+          </wp:inline>
+        </w:drawing>
+      </w:r>
+    </w:p>
+    <w:p>
+      <w:pPr>
+        <w:pStyle w:val="NormalWeb"/>
+        <w:spacing w:before="0" w:beforeAutospacing="0" w:after="200" w:afterAutospacing="0"/>
+        <w:jc w:val="both"/>
+        <w:rPr>
+          <w:rFonts w:ascii="Quattrocento Sans" w:hAnsi="Quattrocento Sans"/>
+        </w:rPr>
+      </w:pPr>
+    </w:p>
+    <w:p>
+      <w:pPr>
+        <w:pStyle w:val="NormalWeb"/>
+        <w:spacing w:before="0" w:beforeAutospacing="0" w:after="200" w:afterAutospacing="0"/>
+        <w:jc w:val="both"/>
+        <w:rPr>
+          <w:rFonts w:ascii="Quattrocento Sans" w:hAnsi="Quattrocento Sans"/>
+          <w:color w:val="000000"/>
+          <w:sz w:val="22"/>
+          <w:szCs w:val="22"/>
+        </w:rPr>
+      </w:pPr>
+    </w:p>
+    <w:p>
+      <w:pPr>
+        <w:pStyle w:val="NormalWeb"/>
+        <w:spacing w:before="0" w:beforeAutospacing="0" w:after="200" w:afterAutospacing="0"/>
+        <w:jc w:val="both"/>
+        <w:rPr>
+          <w:rFonts w:ascii="Quattrocento Sans" w:hAnsi="Quattrocento Sans"/>
+        </w:rPr>
+      </w:pPr>
+    </w:p>
+    <w:p>
+      <w:pPr>
         <w:rPr>
           <w:rFonts w:ascii="Quattrocento Sans" w:hAnsi="Quattrocento Sans"/>
           <w:sz w:val="22"/>
@@ -737,8 +1120,8 @@
       </w:pPr>
     </w:p>
     <w:sectPr>
-      <w:headerReference w:type="default" r:id="rId14"/>
-      <w:footerReference w:type="default" r:id="rId15"/>
+      <w:headerReference w:type="default" r:id="rId16"/>
+      <w:footerReference w:type="default" r:id="rId17"/>
       <w:pgSz w:w="11907" w:h="16839" w:code="9"/>
       <w:pgMar w:top="1440" w:right="1080" w:bottom="1440" w:left="1080" w:header="720" w:footer="720" w:gutter="0"/>
       <w:pgBorders w:offsetFrom="page">
@@ -1143,6 +1526,155 @@
     </w:lvl>
   </w:abstractNum>
   <w:abstractNum w:abstractNumId="1" w15:restartNumberingAfterBreak="0">
+    <w:nsid w:val="0BFE484D"/>
+    <w:multiLevelType w:val="multilevel"/>
+    <w:tmpl w:val="00C0367E"/>
+    <w:lvl w:ilvl="0">
+      <w:start w:val="1"/>
+      <w:numFmt w:val="bullet"/>
+      <w:lvlText w:val=""/>
+      <w:lvlJc w:val="left"/>
+      <w:pPr>
+        <w:tabs>
+          <w:tab w:val="num" w:pos="720"/>
+        </w:tabs>
+        <w:ind w:left="720" w:hanging="360"/>
+      </w:pPr>
+      <w:rPr>
+        <w:rFonts w:ascii="Symbol" w:hAnsi="Symbol" w:hint="default"/>
+        <w:sz w:val="20"/>
+      </w:rPr>
+    </w:lvl>
+    <w:lvl w:ilvl="1" w:tentative="1">
+      <w:start w:val="1"/>
+      <w:numFmt w:val="bullet"/>
+      <w:lvlText w:val="o"/>
+      <w:lvlJc w:val="left"/>
+      <w:pPr>
+        <w:tabs>
+          <w:tab w:val="num" w:pos="1440"/>
+        </w:tabs>
+        <w:ind w:left="1440" w:hanging="360"/>
+      </w:pPr>
+      <w:rPr>
+        <w:rFonts w:ascii="Courier New" w:hAnsi="Courier New" w:hint="default"/>
+        <w:sz w:val="20"/>
+      </w:rPr>
+    </w:lvl>
+    <w:lvl w:ilvl="2" w:tentative="1">
+      <w:start w:val="1"/>
+      <w:numFmt w:val="bullet"/>
+      <w:lvlText w:val=""/>
+      <w:lvlJc w:val="left"/>
+      <w:pPr>
+        <w:tabs>
+          <w:tab w:val="num" w:pos="2160"/>
+        </w:tabs>
+        <w:ind w:left="2160" w:hanging="360"/>
+      </w:pPr>
+      <w:rPr>
+        <w:rFonts w:ascii="Wingdings" w:hAnsi="Wingdings" w:hint="default"/>
+        <w:sz w:val="20"/>
+      </w:rPr>
+    </w:lvl>
+    <w:lvl w:ilvl="3" w:tentative="1">
+      <w:start w:val="1"/>
+      <w:numFmt w:val="bullet"/>
+      <w:lvlText w:val=""/>
+      <w:lvlJc w:val="left"/>
+      <w:pPr>
+        <w:tabs>
+          <w:tab w:val="num" w:pos="2880"/>
+        </w:tabs>
+        <w:ind w:left="2880" w:hanging="360"/>
+      </w:pPr>
+      <w:rPr>
+        <w:rFonts w:ascii="Wingdings" w:hAnsi="Wingdings" w:hint="default"/>
+        <w:sz w:val="20"/>
+      </w:rPr>
+    </w:lvl>
+    <w:lvl w:ilvl="4" w:tentative="1">
+      <w:start w:val="1"/>
+      <w:numFmt w:val="bullet"/>
+      <w:lvlText w:val=""/>
+      <w:lvlJc w:val="left"/>
+      <w:pPr>
+        <w:tabs>
+          <w:tab w:val="num" w:pos="3600"/>
+        </w:tabs>
+        <w:ind w:left="3600" w:hanging="360"/>
+      </w:pPr>
+      <w:rPr>
+        <w:rFonts w:ascii="Wingdings" w:hAnsi="Wingdings" w:hint="default"/>
+        <w:sz w:val="20"/>
+      </w:rPr>
+    </w:lvl>
+    <w:lvl w:ilvl="5" w:tentative="1">
+      <w:start w:val="1"/>
+      <w:numFmt w:val="bullet"/>
+      <w:lvlText w:val=""/>
+      <w:lvlJc w:val="left"/>
+      <w:pPr>
+        <w:tabs>
+          <w:tab w:val="num" w:pos="4320"/>
+        </w:tabs>
+        <w:ind w:left="4320" w:hanging="360"/>
+      </w:pPr>
+      <w:rPr>
+        <w:rFonts w:ascii="Wingdings" w:hAnsi="Wingdings" w:hint="default"/>
+        <w:sz w:val="20"/>
+      </w:rPr>
+    </w:lvl>
+    <w:lvl w:ilvl="6" w:tentative="1">
+      <w:start w:val="1"/>
+      <w:numFmt w:val="bullet"/>
+      <w:lvlText w:val=""/>
+      <w:lvlJc w:val="left"/>
+      <w:pPr>
+        <w:tabs>
+          <w:tab w:val="num" w:pos="5040"/>
+        </w:tabs>
+        <w:ind w:left="5040" w:hanging="360"/>
+      </w:pPr>
+      <w:rPr>
+        <w:rFonts w:ascii="Wingdings" w:hAnsi="Wingdings" w:hint="default"/>
+        <w:sz w:val="20"/>
+      </w:rPr>
+    </w:lvl>
+    <w:lvl w:ilvl="7" w:tentative="1">
+      <w:start w:val="1"/>
+      <w:numFmt w:val="bullet"/>
+      <w:lvlText w:val=""/>
+      <w:lvlJc w:val="left"/>
+      <w:pPr>
+        <w:tabs>
+          <w:tab w:val="num" w:pos="5760"/>
+        </w:tabs>
+        <w:ind w:left="5760" w:hanging="360"/>
+      </w:pPr>
+      <w:rPr>
+        <w:rFonts w:ascii="Wingdings" w:hAnsi="Wingdings" w:hint="default"/>
+        <w:sz w:val="20"/>
+      </w:rPr>
+    </w:lvl>
+    <w:lvl w:ilvl="8" w:tentative="1">
+      <w:start w:val="1"/>
+      <w:numFmt w:val="bullet"/>
+      <w:lvlText w:val=""/>
+      <w:lvlJc w:val="left"/>
+      <w:pPr>
+        <w:tabs>
+          <w:tab w:val="num" w:pos="6480"/>
+        </w:tabs>
+        <w:ind w:left="6480" w:hanging="360"/>
+      </w:pPr>
+      <w:rPr>
+        <w:rFonts w:ascii="Wingdings" w:hAnsi="Wingdings" w:hint="default"/>
+        <w:sz w:val="20"/>
+      </w:rPr>
+    </w:lvl>
+  </w:abstractNum>
+  <w:abstractNum w:abstractNumId="2" w15:restartNumberingAfterBreak="0">
     <w:nsid w:val="0E087B22"/>
     <w:multiLevelType w:val="hybridMultilevel"/>
     <w:tmpl w:val="410CEB3A"/>
@@ -1255,7 +1787,7 @@
       </w:rPr>
     </w:lvl>
   </w:abstractNum>
-  <w:abstractNum w:abstractNumId="2" w15:restartNumberingAfterBreak="0">
+  <w:abstractNum w:abstractNumId="3" w15:restartNumberingAfterBreak="0">
     <w:nsid w:val="0EE478BA"/>
     <w:multiLevelType w:val="hybridMultilevel"/>
     <w:tmpl w:val="76C62038"/>
@@ -1344,7 +1876,7 @@
       </w:pPr>
     </w:lvl>
   </w:abstractNum>
-  <w:abstractNum w:abstractNumId="3" w15:restartNumberingAfterBreak="0">
+  <w:abstractNum w:abstractNumId="4" w15:restartNumberingAfterBreak="0">
     <w:nsid w:val="2312251A"/>
     <w:multiLevelType w:val="hybridMultilevel"/>
     <w:tmpl w:val="7D76A64C"/>
@@ -1433,7 +1965,7 @@
       </w:pPr>
     </w:lvl>
   </w:abstractNum>
-  <w:abstractNum w:abstractNumId="4" w15:restartNumberingAfterBreak="0">
+  <w:abstractNum w:abstractNumId="5" w15:restartNumberingAfterBreak="0">
     <w:nsid w:val="23F9529C"/>
     <w:multiLevelType w:val="hybridMultilevel"/>
     <w:tmpl w:val="A3907AE4"/>
@@ -1522,7 +2054,7 @@
       </w:pPr>
     </w:lvl>
   </w:abstractNum>
-  <w:abstractNum w:abstractNumId="5" w15:restartNumberingAfterBreak="0">
+  <w:abstractNum w:abstractNumId="6" w15:restartNumberingAfterBreak="0">
     <w:nsid w:val="32E25493"/>
     <w:multiLevelType w:val="hybridMultilevel"/>
     <w:tmpl w:val="B36480D0"/>
@@ -1635,7 +2167,7 @@
       </w:rPr>
     </w:lvl>
   </w:abstractNum>
-  <w:abstractNum w:abstractNumId="6" w15:restartNumberingAfterBreak="0">
+  <w:abstractNum w:abstractNumId="7" w15:restartNumberingAfterBreak="0">
     <w:nsid w:val="377843FC"/>
     <w:multiLevelType w:val="hybridMultilevel"/>
     <w:tmpl w:val="837E169C"/>
@@ -1724,7 +2256,7 @@
       </w:pPr>
     </w:lvl>
   </w:abstractNum>
-  <w:abstractNum w:abstractNumId="7" w15:restartNumberingAfterBreak="0">
+  <w:abstractNum w:abstractNumId="8" w15:restartNumberingAfterBreak="0">
     <w:nsid w:val="37AE46D2"/>
     <w:multiLevelType w:val="hybridMultilevel"/>
     <w:tmpl w:val="6A4ECC2C"/>
@@ -1837,7 +2369,7 @@
       </w:rPr>
     </w:lvl>
   </w:abstractNum>
-  <w:abstractNum w:abstractNumId="8" w15:restartNumberingAfterBreak="0">
+  <w:abstractNum w:abstractNumId="9" w15:restartNumberingAfterBreak="0">
     <w:nsid w:val="40EF459C"/>
     <w:multiLevelType w:val="hybridMultilevel"/>
     <w:tmpl w:val="E16C9ECA"/>
@@ -1926,7 +2458,7 @@
       </w:pPr>
     </w:lvl>
   </w:abstractNum>
-  <w:abstractNum w:abstractNumId="9" w15:restartNumberingAfterBreak="0">
+  <w:abstractNum w:abstractNumId="10" w15:restartNumberingAfterBreak="0">
     <w:nsid w:val="48C867F5"/>
     <w:multiLevelType w:val="hybridMultilevel"/>
     <w:tmpl w:val="F488B12E"/>
@@ -2039,7 +2571,7 @@
       </w:rPr>
     </w:lvl>
   </w:abstractNum>
-  <w:abstractNum w:abstractNumId="10" w15:restartNumberingAfterBreak="0">
+  <w:abstractNum w:abstractNumId="11" w15:restartNumberingAfterBreak="0">
     <w:nsid w:val="4B956A47"/>
     <w:multiLevelType w:val="hybridMultilevel"/>
     <w:tmpl w:val="D722BD1E"/>
@@ -2128,7 +2660,7 @@
       </w:pPr>
     </w:lvl>
   </w:abstractNum>
-  <w:abstractNum w:abstractNumId="11" w15:restartNumberingAfterBreak="0">
+  <w:abstractNum w:abstractNumId="12" w15:restartNumberingAfterBreak="0">
     <w:nsid w:val="4ED90F31"/>
     <w:multiLevelType w:val="hybridMultilevel"/>
     <w:tmpl w:val="0666F58E"/>
@@ -2214,7 +2746,7 @@
       </w:pPr>
     </w:lvl>
   </w:abstractNum>
-  <w:abstractNum w:abstractNumId="12" w15:restartNumberingAfterBreak="0">
+  <w:abstractNum w:abstractNumId="13" w15:restartNumberingAfterBreak="0">
     <w:nsid w:val="53715DB1"/>
     <w:multiLevelType w:val="multilevel"/>
     <w:tmpl w:val="2CFE737C"/>
@@ -2327,7 +2859,7 @@
       </w:pPr>
     </w:lvl>
   </w:abstractNum>
-  <w:abstractNum w:abstractNumId="13" w15:restartNumberingAfterBreak="0">
+  <w:abstractNum w:abstractNumId="14" w15:restartNumberingAfterBreak="0">
     <w:nsid w:val="55AB5B48"/>
     <w:multiLevelType w:val="multilevel"/>
     <w:tmpl w:val="2CF623D6"/>
@@ -2440,7 +2972,7 @@
       </w:pPr>
     </w:lvl>
   </w:abstractNum>
-  <w:abstractNum w:abstractNumId="14" w15:restartNumberingAfterBreak="0">
+  <w:abstractNum w:abstractNumId="15" w15:restartNumberingAfterBreak="0">
     <w:nsid w:val="57CC74D5"/>
     <w:multiLevelType w:val="hybridMultilevel"/>
     <w:tmpl w:val="25B85F08"/>
@@ -2553,7 +3085,7 @@
       </w:rPr>
     </w:lvl>
   </w:abstractNum>
-  <w:abstractNum w:abstractNumId="15" w15:restartNumberingAfterBreak="0">
+  <w:abstractNum w:abstractNumId="16" w15:restartNumberingAfterBreak="0">
     <w:nsid w:val="57F4000A"/>
     <w:multiLevelType w:val="multilevel"/>
     <w:tmpl w:val="6C22C754"/>
@@ -2666,7 +3198,7 @@
       </w:pPr>
     </w:lvl>
   </w:abstractNum>
-  <w:abstractNum w:abstractNumId="16" w15:restartNumberingAfterBreak="0">
+  <w:abstractNum w:abstractNumId="17" w15:restartNumberingAfterBreak="0">
     <w:nsid w:val="69E67302"/>
     <w:multiLevelType w:val="hybridMultilevel"/>
     <w:tmpl w:val="E5A82150"/>
@@ -2779,7 +3311,7 @@
       </w:rPr>
     </w:lvl>
   </w:abstractNum>
-  <w:abstractNum w:abstractNumId="17" w15:restartNumberingAfterBreak="0">
+  <w:abstractNum w:abstractNumId="18" w15:restartNumberingAfterBreak="0">
     <w:nsid w:val="7E4274B8"/>
     <w:multiLevelType w:val="hybridMultilevel"/>
     <w:tmpl w:val="4210B5B4"/>
@@ -2868,7 +3400,7 @@
       </w:pPr>
     </w:lvl>
   </w:abstractNum>
-  <w:abstractNum w:abstractNumId="18" w15:restartNumberingAfterBreak="0">
+  <w:abstractNum w:abstractNumId="19" w15:restartNumberingAfterBreak="0">
     <w:nsid w:val="7F1C3251"/>
     <w:multiLevelType w:val="hybridMultilevel"/>
     <w:tmpl w:val="0D2CC754"/>
@@ -2982,61 +3514,64 @@
     </w:lvl>
   </w:abstractNum>
   <w:num w:numId="1" w16cid:durableId="588851086">
+    <w:abstractNumId w:val="6"/>
+  </w:num>
+  <w:num w:numId="2" w16cid:durableId="1918976945">
+    <w:abstractNumId w:val="19"/>
+  </w:num>
+  <w:num w:numId="3" w16cid:durableId="981233220">
+    <w:abstractNumId w:val="9"/>
+  </w:num>
+  <w:num w:numId="4" w16cid:durableId="1902251431">
+    <w:abstractNumId w:val="7"/>
+  </w:num>
+  <w:num w:numId="5" w16cid:durableId="191262066">
     <w:abstractNumId w:val="5"/>
   </w:num>
-  <w:num w:numId="2" w16cid:durableId="1918976945">
+  <w:num w:numId="6" w16cid:durableId="586230358">
     <w:abstractNumId w:val="18"/>
   </w:num>
-  <w:num w:numId="3" w16cid:durableId="981233220">
-    <w:abstractNumId w:val="8"/>
+  <w:num w:numId="7" w16cid:durableId="1749577305">
+    <w:abstractNumId w:val="12"/>
   </w:num>
-  <w:num w:numId="4" w16cid:durableId="1902251431">
-    <w:abstractNumId w:val="6"/>
+  <w:num w:numId="8" w16cid:durableId="949505017">
+    <w:abstractNumId w:val="3"/>
   </w:num>
-  <w:num w:numId="5" w16cid:durableId="191262066">
+  <w:num w:numId="9" w16cid:durableId="435448820">
+    <w:abstractNumId w:val="11"/>
+  </w:num>
+  <w:num w:numId="10" w16cid:durableId="1801679734">
     <w:abstractNumId w:val="4"/>
   </w:num>
-  <w:num w:numId="6" w16cid:durableId="586230358">
-    <w:abstractNumId w:val="17"/>
-  </w:num>
-  <w:num w:numId="7" w16cid:durableId="1749577305">
-    <w:abstractNumId w:val="11"/>
-  </w:num>
-  <w:num w:numId="8" w16cid:durableId="949505017">
-    <w:abstractNumId w:val="2"/>
-  </w:num>
-  <w:num w:numId="9" w16cid:durableId="435448820">
-    <w:abstractNumId w:val="10"/>
-  </w:num>
-  <w:num w:numId="10" w16cid:durableId="1801679734">
-    <w:abstractNumId w:val="3"/>
-  </w:num>
   <w:num w:numId="11" w16cid:durableId="1828279935">
-    <w:abstractNumId w:val="14"/>
+    <w:abstractNumId w:val="15"/>
   </w:num>
   <w:num w:numId="12" w16cid:durableId="1753040788">
     <w:abstractNumId w:val="0"/>
   </w:num>
   <w:num w:numId="13" w16cid:durableId="658658711">
-    <w:abstractNumId w:val="9"/>
+    <w:abstractNumId w:val="10"/>
   </w:num>
   <w:num w:numId="14" w16cid:durableId="1465611291">
+    <w:abstractNumId w:val="17"/>
+  </w:num>
+  <w:num w:numId="15" w16cid:durableId="1080906774">
+    <w:abstractNumId w:val="8"/>
+  </w:num>
+  <w:num w:numId="16" w16cid:durableId="1887253354">
+    <w:abstractNumId w:val="2"/>
+  </w:num>
+  <w:num w:numId="17" w16cid:durableId="47727041">
+    <w:abstractNumId w:val="13"/>
+  </w:num>
+  <w:num w:numId="18" w16cid:durableId="40179330">
+    <w:abstractNumId w:val="14"/>
+  </w:num>
+  <w:num w:numId="19" w16cid:durableId="1054158043">
     <w:abstractNumId w:val="16"/>
   </w:num>
-  <w:num w:numId="15" w16cid:durableId="1080906774">
-    <w:abstractNumId w:val="7"/>
-  </w:num>
-  <w:num w:numId="16" w16cid:durableId="1887253354">
+  <w:num w:numId="20" w16cid:durableId="149828592">
     <w:abstractNumId w:val="1"/>
-  </w:num>
-  <w:num w:numId="17" w16cid:durableId="47727041">
-    <w:abstractNumId w:val="12"/>
-  </w:num>
-  <w:num w:numId="18" w16cid:durableId="40179330">
-    <w:abstractNumId w:val="13"/>
-  </w:num>
-  <w:num w:numId="19" w16cid:durableId="1054158043">
-    <w:abstractNumId w:val="15"/>
   </w:num>
   <w:numIdMacAtCleanup w:val="2"/>
 </w:numbering>

</xml_diff>

<commit_message>
clustering the book titles
</commit_message>
<xml_diff>
--- a/amazon-data-science-book-review/amazon-data-science-book-review.docx
+++ b/amazon-data-science-book-review/amazon-data-science-book-review.docx
@@ -393,27 +393,7 @@
           <w:sz w:val="22"/>
           <w:szCs w:val="22"/>
         </w:rPr>
-        <w:t xml:space="preserve">For that what we can do is to create a scatter plot that plots the book price against the reviews. In such a case, we’re using </w:t>
-      </w:r>
-      <w:proofErr w:type="spellStart"/>
-      <w:r>
-        <w:rPr>
-          <w:rFonts w:ascii="Quattrocento Sans" w:hAnsi="Quattrocento Sans"/>
-          <w:color w:val="000000"/>
-          <w:sz w:val="22"/>
-          <w:szCs w:val="22"/>
-        </w:rPr>
-        <w:t>Plotly</w:t>
-      </w:r>
-      <w:proofErr w:type="spellEnd"/>
-      <w:r>
-        <w:rPr>
-          <w:rFonts w:ascii="Quattrocento Sans" w:hAnsi="Quattrocento Sans"/>
-          <w:color w:val="000000"/>
-          <w:sz w:val="22"/>
-          <w:szCs w:val="22"/>
-        </w:rPr>
-        <w:t xml:space="preserve"> Express to quickly create the scatter plot with the x-axis being the price and the y-axis being the reviews and adding the size of the number of reviews.</w:t>
+        <w:t>For that what we can do is to create a scatter plot that plots the book price against the reviews. In such a case, we’re using Plotly Express to quickly create the scatter plot with the x-axis being the price and the y-axis being the reviews and adding the size of the number of reviews.</w:t>
       </w:r>
     </w:p>
     <w:p>
@@ -558,27 +538,7 @@
           <w:sz w:val="22"/>
           <w:szCs w:val="22"/>
         </w:rPr>
-        <w:t xml:space="preserve">After doing data visualization with scatter </w:t>
-      </w:r>
-      <w:proofErr w:type="gramStart"/>
-      <w:r>
-        <w:rPr>
-          <w:rFonts w:ascii="Quattrocento Sans" w:hAnsi="Quattrocento Sans"/>
-          <w:color w:val="000000"/>
-          <w:sz w:val="22"/>
-          <w:szCs w:val="22"/>
-        </w:rPr>
-        <w:t>plot</w:t>
-      </w:r>
-      <w:proofErr w:type="gramEnd"/>
-      <w:r>
-        <w:rPr>
-          <w:rFonts w:ascii="Quattrocento Sans" w:hAnsi="Quattrocento Sans"/>
-          <w:color w:val="000000"/>
-          <w:sz w:val="22"/>
-          <w:szCs w:val="22"/>
-        </w:rPr>
-        <w:t xml:space="preserve"> we can see that there’s no clear relationship between price and average reviews. So, good books can also be very cheap or they can be very expensive.</w:t>
+        <w:t>After doing data visualization with scatter plot we can see that there’s no clear relationship between price and average reviews. So, good books can also be very cheap or they can be very expensive.</w:t>
       </w:r>
     </w:p>
     <w:p>
@@ -824,27 +784,7 @@
           <w:sz w:val="22"/>
           <w:szCs w:val="22"/>
         </w:rPr>
-        <w:t>And now select the Python books with the most reviews and have the highest average rating. We can do this by using n largest function (</w:t>
-      </w:r>
-      <w:proofErr w:type="spellStart"/>
-      <w:r>
-        <w:rPr>
-          <w:rFonts w:ascii="Quattrocento Sans" w:hAnsi="Quattrocento Sans"/>
-          <w:color w:val="000000"/>
-          <w:sz w:val="22"/>
-          <w:szCs w:val="22"/>
-        </w:rPr>
-        <w:t>nlargest</w:t>
-      </w:r>
-      <w:proofErr w:type="spellEnd"/>
-      <w:r>
-        <w:rPr>
-          <w:rFonts w:ascii="Quattrocento Sans" w:hAnsi="Quattrocento Sans"/>
-          <w:color w:val="000000"/>
-          <w:sz w:val="22"/>
-          <w:szCs w:val="22"/>
-        </w:rPr>
-        <w:t xml:space="preserve"> ()). For </w:t>
+        <w:t xml:space="preserve">And now select the Python books with the most reviews and have the highest average rating. We can do this by using n largest function (nlargest ()). For </w:t>
       </w:r>
       <w:r>
         <w:rPr>
@@ -1090,22 +1030,594 @@
     </w:p>
     <w:p>
       <w:pPr>
+        <w:spacing w:line="240" w:lineRule="auto"/>
+        <w:rPr>
+          <w:rFonts w:eastAsia="Times New Roman" w:cs="Times New Roman"/>
+          <w:szCs w:val="24"/>
+        </w:rPr>
+      </w:pPr>
+      <w:r>
+        <w:rPr>
+          <w:rFonts w:ascii="Quattrocento Sans" w:eastAsia="Times New Roman" w:hAnsi="Quattrocento Sans" w:cs="Times New Roman"/>
+          <w:color w:val="0000FF"/>
+          <w:sz w:val="22"/>
+        </w:rPr>
+        <w:t>Level 2: Cluster analysis on book titles</w:t>
+      </w:r>
+    </w:p>
+    <w:p>
+      <w:pPr>
+        <w:spacing w:line="240" w:lineRule="auto"/>
+        <w:rPr>
+          <w:rFonts w:eastAsia="Times New Roman" w:cs="Times New Roman"/>
+          <w:szCs w:val="24"/>
+        </w:rPr>
+      </w:pPr>
+      <w:r>
+        <w:rPr>
+          <w:rFonts w:ascii="Quattrocento Sans" w:eastAsia="Times New Roman" w:hAnsi="Quattrocento Sans" w:cs="Times New Roman"/>
+          <w:color w:val="000000"/>
+          <w:sz w:val="22"/>
+        </w:rPr>
+        <w:t>On the 2nd level, we are doing text clustering with TF-IDF and K-means clustering to answer the question: what are the main categories of data science books in this dataset? And with this approach we can automatically classify the books into different categories without having to go through the 1000 book titles by ourselves and come up with the classification roles. As we know that clustering is an unsupervised ML technique, it is a task of dividing the population or data points into a number of groups such that the data points are more similar to other data points in the same group and thus similar to the data points in other groups. </w:t>
+      </w:r>
+    </w:p>
+    <w:p>
+      <w:pPr>
+        <w:spacing w:line="240" w:lineRule="auto"/>
+        <w:rPr>
+          <w:rFonts w:eastAsia="Times New Roman" w:cs="Times New Roman"/>
+          <w:szCs w:val="24"/>
+        </w:rPr>
+      </w:pPr>
+      <w:r>
+        <w:rPr>
+          <w:rFonts w:ascii="Quattrocento Sans" w:eastAsia="Times New Roman" w:hAnsi="Quattrocento Sans" w:cs="Times New Roman"/>
+          <w:color w:val="000000"/>
+          <w:sz w:val="22"/>
+        </w:rPr>
+        <w:t>This method is very useful for understanding the structure of the data and there are many clustering algorithms out there. However, for this project we use one of the most simple and popular clustering analysis K-means. K-means is an iterative algorithm. We just randomly initialize the centroids or the centers for our clusters and then we simply assign each data point to the nearest centroids. We calculate the mean of the location of all data points that belong to each cluster and then move the location of the centroids to that average location. This is the first iteration where data points are not adjusted center. So</w:t>
+      </w:r>
+      <w:r>
+        <w:rPr>
+          <w:rFonts w:ascii="Quattrocento Sans" w:eastAsia="Times New Roman" w:hAnsi="Quattrocento Sans" w:cs="Times New Roman"/>
+          <w:color w:val="000000"/>
+          <w:sz w:val="22"/>
+        </w:rPr>
+        <w:t>,</w:t>
+      </w:r>
+      <w:r>
+        <w:rPr>
+          <w:rFonts w:ascii="Quattrocento Sans" w:eastAsia="Times New Roman" w:hAnsi="Quattrocento Sans" w:cs="Times New Roman"/>
+          <w:color w:val="000000"/>
+          <w:sz w:val="22"/>
+        </w:rPr>
+        <w:t xml:space="preserve"> after several iterations the centroids will naturally be shifted towards the true clusters data and at some point the position of the centroids will stop changing.</w:t>
+      </w:r>
+    </w:p>
+    <w:p>
+      <w:pPr>
+        <w:spacing w:line="240" w:lineRule="auto"/>
+        <w:rPr>
+          <w:rFonts w:eastAsia="Times New Roman" w:cs="Times New Roman"/>
+          <w:szCs w:val="24"/>
+        </w:rPr>
+      </w:pPr>
+      <w:r>
+        <w:rPr>
+          <w:rFonts w:ascii="Quattrocento Sans" w:eastAsia="Times New Roman" w:hAnsi="Quattrocento Sans" w:cs="Times New Roman"/>
+          <w:color w:val="000000"/>
+          <w:sz w:val="22"/>
+        </w:rPr>
+        <w:t xml:space="preserve">Before applying this technique, we have a small problem. In our case, we have clustering text data which is a bit </w:t>
+      </w:r>
+      <w:r>
+        <w:rPr>
+          <w:rFonts w:ascii="Quattrocento Sans" w:eastAsia="Times New Roman" w:hAnsi="Quattrocento Sans" w:cs="Times New Roman"/>
+          <w:color w:val="000000"/>
+          <w:sz w:val="22"/>
+        </w:rPr>
+        <w:t>trickier</w:t>
+      </w:r>
+      <w:r>
+        <w:rPr>
+          <w:rFonts w:ascii="Quattrocento Sans" w:eastAsia="Times New Roman" w:hAnsi="Quattrocento Sans" w:cs="Times New Roman"/>
+          <w:color w:val="000000"/>
+          <w:sz w:val="22"/>
+        </w:rPr>
+        <w:t xml:space="preserve"> than the usual numeric data. so, first we need to convert our text data to numeric data. and that can be used and understood by machine. In a fancy term, this is called text vectorization.</w:t>
+      </w:r>
+    </w:p>
+    <w:p>
+      <w:pPr>
+        <w:spacing w:line="240" w:lineRule="auto"/>
+        <w:rPr>
+          <w:rFonts w:eastAsia="Times New Roman" w:cs="Times New Roman"/>
+          <w:szCs w:val="24"/>
+        </w:rPr>
+      </w:pPr>
+      <w:r>
+        <w:rPr>
+          <w:rFonts w:ascii="Quattrocento Sans" w:eastAsia="Times New Roman" w:hAnsi="Quattrocento Sans" w:cs="Times New Roman"/>
+          <w:color w:val="000000"/>
+          <w:sz w:val="22"/>
+        </w:rPr>
+        <w:t xml:space="preserve">We use TF-IDF which is a popular frequency-based vectorization method that is simple but far better than the simple counts vectorizer. Our aim is to convert text </w:t>
+      </w:r>
+      <w:r>
+        <w:rPr>
+          <w:rFonts w:ascii="Quattrocento Sans" w:eastAsia="Times New Roman" w:hAnsi="Quattrocento Sans" w:cs="Times New Roman"/>
+          <w:color w:val="000000"/>
+          <w:sz w:val="22"/>
+        </w:rPr>
+        <w:t>and, in this case,</w:t>
+      </w:r>
+      <w:r>
+        <w:rPr>
+          <w:rFonts w:ascii="Quattrocento Sans" w:eastAsia="Times New Roman" w:hAnsi="Quattrocento Sans" w:cs="Times New Roman"/>
+          <w:color w:val="000000"/>
+          <w:sz w:val="22"/>
+        </w:rPr>
+        <w:t xml:space="preserve"> book titles into an array of numbers and would contain the value for each word that ever appears in one of the book titles. Zero </w:t>
+      </w:r>
+      <w:r>
+        <w:rPr>
+          <w:rFonts w:ascii="Quattrocento Sans" w:eastAsia="Times New Roman" w:hAnsi="Quattrocento Sans" w:cs="Times New Roman"/>
+          <w:color w:val="000000"/>
+          <w:sz w:val="22"/>
+        </w:rPr>
+        <w:lastRenderedPageBreak/>
+        <w:t>means the word doesn’t occur at all in this current title, low value means the word exists in the title but is not very important for the overall meaning of the title and the higher value means the word is more important for the overall meaning. How does IDF determine those values, it does this by multiplying two factors together term frequency and inverse document frequency.</w:t>
+      </w:r>
+    </w:p>
+    <w:p>
+      <w:pPr>
+        <w:spacing w:after="240" w:line="240" w:lineRule="auto"/>
+        <w:jc w:val="left"/>
+        <w:rPr>
+          <w:rFonts w:eastAsia="Times New Roman" w:cs="Times New Roman"/>
+          <w:szCs w:val="24"/>
+        </w:rPr>
+      </w:pPr>
+      <w:r>
+        <w:rPr>
+          <w:rFonts w:eastAsia="Times New Roman" w:cs="Times New Roman"/>
+          <w:szCs w:val="24"/>
+        </w:rPr>
+        <w:br/>
+      </w:r>
+      <w:r>
+        <w:rPr>
+          <w:rFonts w:eastAsia="Times New Roman" w:cs="Times New Roman"/>
+          <w:noProof/>
+          <w:szCs w:val="24"/>
+          <w:bdr w:val="none" w:sz="0" w:space="0" w:color="auto" w:frame="1"/>
+        </w:rPr>
+        <w:drawing>
+          <wp:inline distT="0" distB="0" distL="0" distR="0" wp14:anchorId="11EA4D7B" wp14:editId="5AB5E563">
+            <wp:extent cx="3038475" cy="1600200"/>
+            <wp:effectExtent l="0" t="0" r="0" b="0"/>
+            <wp:docPr id="8" name="Picture 8"/>
+            <wp:cNvGraphicFramePr>
+              <a:graphicFrameLocks xmlns:a="http://schemas.openxmlformats.org/drawingml/2006/main" noChangeAspect="1"/>
+            </wp:cNvGraphicFramePr>
+            <a:graphic xmlns:a="http://schemas.openxmlformats.org/drawingml/2006/main">
+              <a:graphicData uri="http://schemas.openxmlformats.org/drawingml/2006/picture">
+                <pic:pic xmlns:pic="http://schemas.openxmlformats.org/drawingml/2006/picture">
+                  <pic:nvPicPr>
+                    <pic:cNvPr id="0" name="Picture 1"/>
+                    <pic:cNvPicPr>
+                      <a:picLocks noChangeAspect="1" noChangeArrowheads="1"/>
+                    </pic:cNvPicPr>
+                  </pic:nvPicPr>
+                  <pic:blipFill>
+                    <a:blip r:embed="rId16">
+                      <a:extLst>
+                        <a:ext uri="{28A0092B-C50C-407E-A947-70E740481C1C}">
+                          <a14:useLocalDpi xmlns:a14="http://schemas.microsoft.com/office/drawing/2010/main" val="0"/>
+                        </a:ext>
+                      </a:extLst>
+                    </a:blip>
+                    <a:srcRect/>
+                    <a:stretch>
+                      <a:fillRect/>
+                    </a:stretch>
+                  </pic:blipFill>
+                  <pic:spPr bwMode="auto">
+                    <a:xfrm>
+                      <a:off x="0" y="0"/>
+                      <a:ext cx="3038475" cy="1600200"/>
+                    </a:xfrm>
+                    <a:prstGeom prst="rect">
+                      <a:avLst/>
+                    </a:prstGeom>
+                    <a:noFill/>
+                    <a:ln>
+                      <a:noFill/>
+                    </a:ln>
+                  </pic:spPr>
+                </pic:pic>
+              </a:graphicData>
+            </a:graphic>
+          </wp:inline>
+        </w:drawing>
+      </w:r>
+      <w:r>
+        <w:rPr>
+          <w:rFonts w:eastAsia="Times New Roman" w:cs="Times New Roman"/>
+          <w:szCs w:val="24"/>
+        </w:rPr>
+        <w:br/>
+      </w:r>
+    </w:p>
+    <w:p>
+      <w:pPr>
+        <w:spacing w:line="240" w:lineRule="auto"/>
+        <w:rPr>
+          <w:rFonts w:ascii="Quattrocento Sans" w:eastAsia="Times New Roman" w:hAnsi="Quattrocento Sans" w:cs="Times New Roman"/>
+          <w:color w:val="000000"/>
+          <w:sz w:val="22"/>
+        </w:rPr>
+      </w:pPr>
+      <w:r>
+        <w:rPr>
+          <w:rFonts w:ascii="Quattrocento Sans" w:eastAsia="Times New Roman" w:hAnsi="Quattrocento Sans" w:cs="Times New Roman"/>
+          <w:color w:val="000000"/>
+          <w:sz w:val="22"/>
+        </w:rPr>
+        <w:t xml:space="preserve">The idea is simple, the first parameter is local. We calculate the frequency of the word within the documents in this case within the book title. In the book title the best python book for python lovers the word python occurs twice while other words occur only once. So, python has a term frequency of two and others have one. Another parameter is global. How rare the word is across all the documents. We do this by taking the inverse document frequency of the words in all the documents. For </w:t>
+      </w:r>
+      <w:r>
+        <w:rPr>
+          <w:rFonts w:ascii="Quattrocento Sans" w:eastAsia="Times New Roman" w:hAnsi="Quattrocento Sans" w:cs="Times New Roman"/>
+          <w:color w:val="000000"/>
+          <w:sz w:val="22"/>
+        </w:rPr>
+        <w:t>example,</w:t>
+      </w:r>
+      <w:r>
+        <w:rPr>
+          <w:rFonts w:ascii="Quattrocento Sans" w:eastAsia="Times New Roman" w:hAnsi="Quattrocento Sans" w:cs="Times New Roman"/>
+          <w:color w:val="000000"/>
+          <w:sz w:val="22"/>
+        </w:rPr>
+        <w:t xml:space="preserve"> if we have another book title named the best r </w:t>
+      </w:r>
+      <w:r>
+        <w:rPr>
+          <w:rFonts w:ascii="Quattrocento Sans" w:eastAsia="Times New Roman" w:hAnsi="Quattrocento Sans" w:cs="Times New Roman"/>
+          <w:color w:val="000000"/>
+          <w:sz w:val="22"/>
+        </w:rPr>
+        <w:t>book,</w:t>
+      </w:r>
+      <w:r>
+        <w:rPr>
+          <w:rFonts w:ascii="Quattrocento Sans" w:eastAsia="Times New Roman" w:hAnsi="Quattrocento Sans" w:cs="Times New Roman"/>
+          <w:color w:val="000000"/>
+          <w:sz w:val="22"/>
+        </w:rPr>
+        <w:t xml:space="preserve"> we can say that the word best is quite popular. It appears in both book titles so we can assume that words like this are probably less important. So, multiply these two terms [tf and log(n/df)] would give a quite good measure for the importance of the words and it assigns higher value to more descriptive and informative words and lower value to the unimportant but maybe more commonly occurring words in the English Language.</w:t>
+      </w:r>
+    </w:p>
+    <w:p>
+      <w:pPr>
         <w:pStyle w:val="NormalWeb"/>
         <w:spacing w:before="0" w:beforeAutospacing="0" w:after="200" w:afterAutospacing="0"/>
         <w:jc w:val="both"/>
+      </w:pPr>
+      <w:r>
         <w:rPr>
           <w:rFonts w:ascii="Quattrocento Sans" w:hAnsi="Quattrocento Sans"/>
           <w:color w:val="000000"/>
           <w:sz w:val="22"/>
           <w:szCs w:val="22"/>
         </w:rPr>
-      </w:pPr>
+        <w:t>Let’s import the TF-IDF vectorizer from scikit-learn. And then we can initiate the vectorizer object. Here the stop words using the English language stop words like you, me, at, the etc. These are the words that are generally not interesting for Nob tasks and let’s also specify the ngram range here from one to two because in our book titles we usually see words like data analysis or machine learning or data science etc those are the words that have two words so the n-gram here basically says how many we want to put together at time and then we just use the vectorizer to fit and transform the title into vector X.</w:t>
+      </w:r>
+    </w:p>
+    <w:p>
+      <w:pPr>
+        <w:spacing w:line="240" w:lineRule="auto"/>
+        <w:rPr>
+          <w:rFonts w:eastAsia="Times New Roman" w:cs="Times New Roman"/>
+          <w:szCs w:val="24"/>
+        </w:rPr>
+      </w:pPr>
+      <w:r>
+        <w:rPr>
+          <w:rFonts w:eastAsia="Times New Roman" w:cs="Times New Roman"/>
+          <w:noProof/>
+          <w:szCs w:val="24"/>
+        </w:rPr>
+        <w:drawing>
+          <wp:inline distT="0" distB="0" distL="0" distR="0" wp14:anchorId="1DA82737" wp14:editId="51387A0B">
+            <wp:extent cx="6189345" cy="2665095"/>
+            <wp:effectExtent l="0" t="0" r="0" b="0"/>
+            <wp:docPr id="9" name="Picture 9"/>
+            <wp:cNvGraphicFramePr>
+              <a:graphicFrameLocks xmlns:a="http://schemas.openxmlformats.org/drawingml/2006/main" noChangeAspect="1"/>
+            </wp:cNvGraphicFramePr>
+            <a:graphic xmlns:a="http://schemas.openxmlformats.org/drawingml/2006/main">
+              <a:graphicData uri="http://schemas.openxmlformats.org/drawingml/2006/picture">
+                <pic:pic xmlns:pic="http://schemas.openxmlformats.org/drawingml/2006/picture">
+                  <pic:nvPicPr>
+                    <pic:cNvPr id="9" name="Picture 9"/>
+                    <pic:cNvPicPr/>
+                  </pic:nvPicPr>
+                  <pic:blipFill>
+                    <a:blip r:embed="rId17">
+                      <a:extLst>
+                        <a:ext uri="{28A0092B-C50C-407E-A947-70E740481C1C}">
+                          <a14:useLocalDpi xmlns:a14="http://schemas.microsoft.com/office/drawing/2010/main" val="0"/>
+                        </a:ext>
+                      </a:extLst>
+                    </a:blip>
+                    <a:stretch>
+                      <a:fillRect/>
+                    </a:stretch>
+                  </pic:blipFill>
+                  <pic:spPr>
+                    <a:xfrm>
+                      <a:off x="0" y="0"/>
+                      <a:ext cx="6189345" cy="2665095"/>
+                    </a:xfrm>
+                    <a:prstGeom prst="rect">
+                      <a:avLst/>
+                    </a:prstGeom>
+                  </pic:spPr>
+                </pic:pic>
+              </a:graphicData>
+            </a:graphic>
+          </wp:inline>
+        </w:drawing>
+      </w:r>
     </w:p>
     <w:p>
       <w:pPr>
         <w:pStyle w:val="NormalWeb"/>
         <w:spacing w:before="0" w:beforeAutospacing="0" w:after="200" w:afterAutospacing="0"/>
         <w:jc w:val="both"/>
+      </w:pPr>
+      <w:r>
+        <w:rPr>
+          <w:rFonts w:ascii="Quattrocento Sans" w:hAnsi="Quattrocento Sans"/>
+          <w:color w:val="000000"/>
+          <w:sz w:val="22"/>
+          <w:szCs w:val="22"/>
+        </w:rPr>
+        <w:lastRenderedPageBreak/>
+        <w:t>Here is just basically a huge array that represents each book title.</w:t>
+      </w:r>
+    </w:p>
+    <w:p>
+      <w:pPr>
+        <w:pStyle w:val="NormalWeb"/>
+        <w:spacing w:before="0" w:beforeAutospacing="0" w:after="200" w:afterAutospacing="0"/>
+        <w:jc w:val="both"/>
+      </w:pPr>
+      <w:r>
+        <w:rPr>
+          <w:rFonts w:ascii="Quattrocento Sans" w:hAnsi="Quattrocento Sans"/>
+          <w:color w:val="000000"/>
+          <w:sz w:val="22"/>
+          <w:szCs w:val="22"/>
+        </w:rPr>
+        <w:t>Now to implement K-means we also import K-means from scikit-learn and a small challenge with K-means is that we have to specify the number of clusters that we want to create and we don’t know in advance what is the optimal number of clusters so we have to find it out ourselves so the strategy is that we’ll just assume a minimum number of clusters let’s say two clusters and the maximum number of clusters let’s say 10 and for each value in those potential numbers of clusters will perform K-means cross string and then we’ll calculate the sum of squared distance or inertia as how it’s called in the scikit-learn library. It is the sum of squared distance of the data points to their closest cluster center and we’ll append those sums of squared distance into an array.</w:t>
+      </w:r>
+    </w:p>
+    <w:p>
+      <w:pPr>
+        <w:spacing w:line="240" w:lineRule="auto"/>
+        <w:rPr>
+          <w:rFonts w:eastAsia="Times New Roman" w:cs="Times New Roman"/>
+          <w:szCs w:val="24"/>
+        </w:rPr>
+      </w:pPr>
+      <w:r>
+        <w:rPr>
+          <w:rFonts w:eastAsia="Times New Roman" w:cs="Times New Roman"/>
+          <w:noProof/>
+          <w:szCs w:val="24"/>
+        </w:rPr>
+        <w:drawing>
+          <wp:inline distT="0" distB="0" distL="0" distR="0" wp14:anchorId="3DB8448E" wp14:editId="6E7E13DA">
+            <wp:extent cx="6189345" cy="4462780"/>
+            <wp:effectExtent l="0" t="0" r="0" b="0"/>
+            <wp:docPr id="11" name="Picture 11"/>
+            <wp:cNvGraphicFramePr>
+              <a:graphicFrameLocks xmlns:a="http://schemas.openxmlformats.org/drawingml/2006/main" noChangeAspect="1"/>
+            </wp:cNvGraphicFramePr>
+            <a:graphic xmlns:a="http://schemas.openxmlformats.org/drawingml/2006/main">
+              <a:graphicData uri="http://schemas.openxmlformats.org/drawingml/2006/picture">
+                <pic:pic xmlns:pic="http://schemas.openxmlformats.org/drawingml/2006/picture">
+                  <pic:nvPicPr>
+                    <pic:cNvPr id="11" name="Picture 11"/>
+                    <pic:cNvPicPr/>
+                  </pic:nvPicPr>
+                  <pic:blipFill>
+                    <a:blip r:embed="rId18">
+                      <a:extLst>
+                        <a:ext uri="{28A0092B-C50C-407E-A947-70E740481C1C}">
+                          <a14:useLocalDpi xmlns:a14="http://schemas.microsoft.com/office/drawing/2010/main" val="0"/>
+                        </a:ext>
+                      </a:extLst>
+                    </a:blip>
+                    <a:stretch>
+                      <a:fillRect/>
+                    </a:stretch>
+                  </pic:blipFill>
+                  <pic:spPr>
+                    <a:xfrm>
+                      <a:off x="0" y="0"/>
+                      <a:ext cx="6189345" cy="4462780"/>
+                    </a:xfrm>
+                    <a:prstGeom prst="rect">
+                      <a:avLst/>
+                    </a:prstGeom>
+                  </pic:spPr>
+                </pic:pic>
+              </a:graphicData>
+            </a:graphic>
+          </wp:inline>
+        </w:drawing>
+      </w:r>
+    </w:p>
+    <w:p>
+      <w:pPr>
+        <w:pStyle w:val="NormalWeb"/>
+        <w:spacing w:before="0" w:beforeAutospacing="0" w:after="200" w:afterAutospacing="0"/>
+        <w:jc w:val="both"/>
+        <w:rPr>
+          <w:rFonts w:ascii="Quattrocento Sans" w:hAnsi="Quattrocento Sans"/>
+        </w:rPr>
+      </w:pPr>
+    </w:p>
+    <w:p>
+      <w:pPr>
+        <w:pStyle w:val="NormalWeb"/>
+        <w:spacing w:before="0" w:beforeAutospacing="0" w:after="200" w:afterAutospacing="0"/>
+        <w:jc w:val="both"/>
+      </w:pPr>
+      <w:r>
+        <w:rPr>
+          <w:rFonts w:ascii="Quattrocento Sans" w:hAnsi="Quattrocento Sans"/>
+          <w:color w:val="000000"/>
+          <w:sz w:val="22"/>
+          <w:szCs w:val="22"/>
+        </w:rPr>
+        <w:t>After we’ve performed all the clustering for each possible number of clusters. We plot out the sum of squared distance. We can see that the more clusters we have the lower the sum of squared distance is. It might make sense because in extreme cases if we make one cluster for each individual data point then the sum squared distance would be technically zero.</w:t>
+      </w:r>
+    </w:p>
+    <w:p>
+      <w:pPr>
+        <w:pStyle w:val="NormalWeb"/>
+        <w:spacing w:before="0" w:beforeAutospacing="0" w:after="200" w:afterAutospacing="0"/>
+        <w:jc w:val="both"/>
+      </w:pPr>
+      <w:r>
+        <w:rPr>
+          <w:rFonts w:ascii="Quattrocento Sans" w:hAnsi="Quattrocento Sans"/>
+          <w:color w:val="000000"/>
+          <w:sz w:val="22"/>
+          <w:szCs w:val="22"/>
+        </w:rPr>
+        <w:t xml:space="preserve">With the elbow method, we want to find the optimal number of clusters that have the lowest sum of squared distance. We can see that around cluster 6, the sum of squared distance starts declining more slowly so we can expect that 6 is the optimal number of clusters. However, K-means is not deterministic so if we run the </w:t>
+      </w:r>
+      <w:r>
+        <w:rPr>
+          <w:rFonts w:ascii="Quattrocento Sans" w:hAnsi="Quattrocento Sans"/>
+          <w:color w:val="000000"/>
+          <w:sz w:val="22"/>
+          <w:szCs w:val="22"/>
+        </w:rPr>
+        <w:t>code,</w:t>
+      </w:r>
+      <w:r>
+        <w:rPr>
+          <w:rFonts w:ascii="Quattrocento Sans" w:hAnsi="Quattrocento Sans"/>
+          <w:color w:val="000000"/>
+          <w:sz w:val="22"/>
+          <w:szCs w:val="22"/>
+        </w:rPr>
+        <w:t xml:space="preserve"> we might see slightly different graphs. For now, we chose 6 is the optimal number of clusters and then we’ll pass that into the K-means model to get the prediction labels it’s quite simple we just get the labels out of the model and then zip the labels with the title in the data and here we can see that which cluster the books belong to. </w:t>
+      </w:r>
+    </w:p>
+    <w:p>
+      <w:pPr>
+        <w:pStyle w:val="NormalWeb"/>
+        <w:spacing w:before="0" w:beforeAutospacing="0" w:after="200" w:afterAutospacing="0"/>
+        <w:jc w:val="both"/>
+        <w:rPr>
+          <w:rFonts w:ascii="Quattrocento Sans" w:hAnsi="Quattrocento Sans"/>
+        </w:rPr>
+      </w:pPr>
+      <w:r>
+        <w:rPr>
+          <w:rFonts w:ascii="Quattrocento Sans" w:hAnsi="Quattrocento Sans"/>
+          <w:noProof/>
+        </w:rPr>
+        <w:lastRenderedPageBreak/>
+        <w:drawing>
+          <wp:inline distT="0" distB="0" distL="0" distR="0" wp14:anchorId="674ADE22" wp14:editId="4E65CD3B">
+            <wp:extent cx="6189345" cy="3632200"/>
+            <wp:effectExtent l="0" t="0" r="0" b="0"/>
+            <wp:docPr id="12" name="Picture 12"/>
+            <wp:cNvGraphicFramePr>
+              <a:graphicFrameLocks xmlns:a="http://schemas.openxmlformats.org/drawingml/2006/main" noChangeAspect="1"/>
+            </wp:cNvGraphicFramePr>
+            <a:graphic xmlns:a="http://schemas.openxmlformats.org/drawingml/2006/main">
+              <a:graphicData uri="http://schemas.openxmlformats.org/drawingml/2006/picture">
+                <pic:pic xmlns:pic="http://schemas.openxmlformats.org/drawingml/2006/picture">
+                  <pic:nvPicPr>
+                    <pic:cNvPr id="12" name="Picture 12"/>
+                    <pic:cNvPicPr/>
+                  </pic:nvPicPr>
+                  <pic:blipFill>
+                    <a:blip r:embed="rId19">
+                      <a:extLst>
+                        <a:ext uri="{28A0092B-C50C-407E-A947-70E740481C1C}">
+                          <a14:useLocalDpi xmlns:a14="http://schemas.microsoft.com/office/drawing/2010/main" val="0"/>
+                        </a:ext>
+                      </a:extLst>
+                    </a:blip>
+                    <a:stretch>
+                      <a:fillRect/>
+                    </a:stretch>
+                  </pic:blipFill>
+                  <pic:spPr>
+                    <a:xfrm>
+                      <a:off x="0" y="0"/>
+                      <a:ext cx="6189345" cy="3632200"/>
+                    </a:xfrm>
+                    <a:prstGeom prst="rect">
+                      <a:avLst/>
+                    </a:prstGeom>
+                  </pic:spPr>
+                </pic:pic>
+              </a:graphicData>
+            </a:graphic>
+          </wp:inline>
+        </w:drawing>
+      </w:r>
+    </w:p>
+    <w:p>
+      <w:pPr>
+        <w:pStyle w:val="NormalWeb"/>
+        <w:spacing w:before="0" w:beforeAutospacing="0" w:after="200" w:afterAutospacing="0"/>
+        <w:jc w:val="both"/>
+        <w:rPr>
+          <w:rFonts w:ascii="Quattrocento Sans" w:hAnsi="Quattrocento Sans"/>
+        </w:rPr>
+      </w:pPr>
+      <w:r>
+        <w:rPr>
+          <w:rFonts w:ascii="Quattrocento Sans" w:hAnsi="Quattrocento Sans"/>
+          <w:color w:val="000000"/>
+          <w:sz w:val="22"/>
+          <w:szCs w:val="22"/>
+        </w:rPr>
+        <w:t>These are the top terms per cluster.</w:t>
+      </w:r>
+    </w:p>
+    <w:p>
+      <w:pPr>
+        <w:pStyle w:val="NormalWeb"/>
+        <w:spacing w:before="0" w:beforeAutospacing="0" w:after="200" w:afterAutospacing="0"/>
+        <w:jc w:val="both"/>
+        <w:rPr>
+          <w:rFonts w:ascii="Quattrocento Sans" w:hAnsi="Quattrocento Sans"/>
+          <w:color w:val="000000"/>
+          <w:sz w:val="22"/>
+          <w:szCs w:val="22"/>
+        </w:rPr>
+      </w:pPr>
+    </w:p>
+    <w:p>
+      <w:pPr>
+        <w:pStyle w:val="NormalWeb"/>
+        <w:spacing w:before="0" w:beforeAutospacing="0" w:after="200" w:afterAutospacing="0"/>
+        <w:jc w:val="both"/>
         <w:rPr>
           <w:rFonts w:ascii="Quattrocento Sans" w:hAnsi="Quattrocento Sans"/>
         </w:rPr>
@@ -1120,8 +1632,8 @@
       </w:pPr>
     </w:p>
     <w:sectPr>
-      <w:headerReference w:type="default" r:id="rId16"/>
-      <w:footerReference w:type="default" r:id="rId17"/>
+      <w:headerReference w:type="default" r:id="rId20"/>
+      <w:footerReference w:type="default" r:id="rId21"/>
       <w:pgSz w:w="11907" w:h="16839" w:code="9"/>
       <w:pgMar w:top="1440" w:right="1080" w:bottom="1440" w:left="1080" w:header="720" w:footer="720" w:gutter="0"/>
       <w:pgBorders w:offsetFrom="page">

</xml_diff>

<commit_message>
plotting wordcloud to visualize the clusters
</commit_message>
<xml_diff>
--- a/amazon-data-science-book-review/amazon-data-science-book-review.docx
+++ b/amazon-data-science-book-review/amazon-data-science-book-review.docx
@@ -393,7 +393,27 @@
           <w:sz w:val="22"/>
           <w:szCs w:val="22"/>
         </w:rPr>
-        <w:t>For that what we can do is to create a scatter plot that plots the book price against the reviews. In such a case, we’re using Plotly Express to quickly create the scatter plot with the x-axis being the price and the y-axis being the reviews and adding the size of the number of reviews.</w:t>
+        <w:t xml:space="preserve">For that what we can do is to create a scatter plot that plots the book price against the reviews. In such a case, we’re using </w:t>
+      </w:r>
+      <w:proofErr w:type="spellStart"/>
+      <w:r>
+        <w:rPr>
+          <w:rFonts w:ascii="Quattrocento Sans" w:hAnsi="Quattrocento Sans"/>
+          <w:color w:val="000000"/>
+          <w:sz w:val="22"/>
+          <w:szCs w:val="22"/>
+        </w:rPr>
+        <w:t>Plotly</w:t>
+      </w:r>
+      <w:proofErr w:type="spellEnd"/>
+      <w:r>
+        <w:rPr>
+          <w:rFonts w:ascii="Quattrocento Sans" w:hAnsi="Quattrocento Sans"/>
+          <w:color w:val="000000"/>
+          <w:sz w:val="22"/>
+          <w:szCs w:val="22"/>
+        </w:rPr>
+        <w:t xml:space="preserve"> Express to quickly create the scatter plot with the x-axis being the price and the y-axis being the reviews and adding the size of the number of reviews.</w:t>
       </w:r>
     </w:p>
     <w:p>
@@ -538,7 +558,27 @@
           <w:sz w:val="22"/>
           <w:szCs w:val="22"/>
         </w:rPr>
-        <w:t>After doing data visualization with scatter plot we can see that there’s no clear relationship between price and average reviews. So, good books can also be very cheap or they can be very expensive.</w:t>
+        <w:t xml:space="preserve">After doing data visualization with scatter </w:t>
+      </w:r>
+      <w:proofErr w:type="gramStart"/>
+      <w:r>
+        <w:rPr>
+          <w:rFonts w:ascii="Quattrocento Sans" w:hAnsi="Quattrocento Sans"/>
+          <w:color w:val="000000"/>
+          <w:sz w:val="22"/>
+          <w:szCs w:val="22"/>
+        </w:rPr>
+        <w:t>plot</w:t>
+      </w:r>
+      <w:proofErr w:type="gramEnd"/>
+      <w:r>
+        <w:rPr>
+          <w:rFonts w:ascii="Quattrocento Sans" w:hAnsi="Quattrocento Sans"/>
+          <w:color w:val="000000"/>
+          <w:sz w:val="22"/>
+          <w:szCs w:val="22"/>
+        </w:rPr>
+        <w:t xml:space="preserve"> we can see that there’s no clear relationship between price and average reviews. So, good books can also be very cheap or they can be very expensive.</w:t>
       </w:r>
     </w:p>
     <w:p>
@@ -784,7 +824,27 @@
           <w:sz w:val="22"/>
           <w:szCs w:val="22"/>
         </w:rPr>
-        <w:t xml:space="preserve">And now select the Python books with the most reviews and have the highest average rating. We can do this by using n largest function (nlargest ()). For </w:t>
+        <w:t>And now select the Python books with the most reviews and have the highest average rating. We can do this by using n largest function (</w:t>
+      </w:r>
+      <w:proofErr w:type="spellStart"/>
+      <w:r>
+        <w:rPr>
+          <w:rFonts w:ascii="Quattrocento Sans" w:hAnsi="Quattrocento Sans"/>
+          <w:color w:val="000000"/>
+          <w:sz w:val="22"/>
+          <w:szCs w:val="22"/>
+        </w:rPr>
+        <w:t>nlargest</w:t>
+      </w:r>
+      <w:proofErr w:type="spellEnd"/>
+      <w:r>
+        <w:rPr>
+          <w:rFonts w:ascii="Quattrocento Sans" w:hAnsi="Quattrocento Sans"/>
+          <w:color w:val="000000"/>
+          <w:sz w:val="22"/>
+          <w:szCs w:val="22"/>
+        </w:rPr>
+        <w:t xml:space="preserve"> ()). For </w:t>
       </w:r>
       <w:r>
         <w:rPr>
@@ -1297,7 +1357,43 @@
           <w:color w:val="000000"/>
           <w:sz w:val="22"/>
         </w:rPr>
-        <w:t xml:space="preserve"> we can say that the word best is quite popular. It appears in both book titles so we can assume that words like this are probably less important. So, multiply these two terms [tf and log(n/df)] would give a quite good measure for the importance of the words and it assigns higher value to more descriptive and informative words and lower value to the unimportant but maybe more commonly occurring words in the English Language.</w:t>
+        <w:t xml:space="preserve"> we can say that the word best is quite popular. It appears in both book titles so we can assume that words like this are probably less important. So, multiply these two terms [</w:t>
+      </w:r>
+      <w:proofErr w:type="spellStart"/>
+      <w:r>
+        <w:rPr>
+          <w:rFonts w:ascii="Quattrocento Sans" w:eastAsia="Times New Roman" w:hAnsi="Quattrocento Sans" w:cs="Times New Roman"/>
+          <w:color w:val="000000"/>
+          <w:sz w:val="22"/>
+        </w:rPr>
+        <w:t>tf</w:t>
+      </w:r>
+      <w:proofErr w:type="spellEnd"/>
+      <w:r>
+        <w:rPr>
+          <w:rFonts w:ascii="Quattrocento Sans" w:eastAsia="Times New Roman" w:hAnsi="Quattrocento Sans" w:cs="Times New Roman"/>
+          <w:color w:val="000000"/>
+          <w:sz w:val="22"/>
+        </w:rPr>
+        <w:t xml:space="preserve"> and log(n/</w:t>
+      </w:r>
+      <w:proofErr w:type="spellStart"/>
+      <w:r>
+        <w:rPr>
+          <w:rFonts w:ascii="Quattrocento Sans" w:eastAsia="Times New Roman" w:hAnsi="Quattrocento Sans" w:cs="Times New Roman"/>
+          <w:color w:val="000000"/>
+          <w:sz w:val="22"/>
+        </w:rPr>
+        <w:t>df</w:t>
+      </w:r>
+      <w:proofErr w:type="spellEnd"/>
+      <w:r>
+        <w:rPr>
+          <w:rFonts w:ascii="Quattrocento Sans" w:eastAsia="Times New Roman" w:hAnsi="Quattrocento Sans" w:cs="Times New Roman"/>
+          <w:color w:val="000000"/>
+          <w:sz w:val="22"/>
+        </w:rPr>
+        <w:t>)] would give a quite good measure for the importance of the words and it assigns higher value to more descriptive and informative words and lower value to the unimportant but maybe more commonly occurring words in the English Language.</w:t>
       </w:r>
     </w:p>
     <w:p>
@@ -1313,7 +1409,47 @@
           <w:sz w:val="22"/>
           <w:szCs w:val="22"/>
         </w:rPr>
-        <w:t>Let’s import the TF-IDF vectorizer from scikit-learn. And then we can initiate the vectorizer object. Here the stop words using the English language stop words like you, me, at, the etc. These are the words that are generally not interesting for Nob tasks and let’s also specify the ngram range here from one to two because in our book titles we usually see words like data analysis or machine learning or data science etc those are the words that have two words so the n-gram here basically says how many we want to put together at time and then we just use the vectorizer to fit and transform the title into vector X.</w:t>
+        <w:t xml:space="preserve">Let’s import the TF-IDF vectorizer from scikit-learn. And then we can initiate the vectorizer object. Here the stop words using the English language stop words like you, me, at, the etc. These are the words that are generally not interesting for Nob tasks and let’s also specify the </w:t>
+      </w:r>
+      <w:proofErr w:type="spellStart"/>
+      <w:r>
+        <w:rPr>
+          <w:rFonts w:ascii="Quattrocento Sans" w:hAnsi="Quattrocento Sans"/>
+          <w:color w:val="000000"/>
+          <w:sz w:val="22"/>
+          <w:szCs w:val="22"/>
+        </w:rPr>
+        <w:t>ngram</w:t>
+      </w:r>
+      <w:proofErr w:type="spellEnd"/>
+      <w:r>
+        <w:rPr>
+          <w:rFonts w:ascii="Quattrocento Sans" w:hAnsi="Quattrocento Sans"/>
+          <w:color w:val="000000"/>
+          <w:sz w:val="22"/>
+          <w:szCs w:val="22"/>
+        </w:rPr>
+        <w:t xml:space="preserve"> range here from one to two because in our book titles we usually see words like data analysis or machine learning or data science </w:t>
+      </w:r>
+      <w:proofErr w:type="spellStart"/>
+      <w:r>
+        <w:rPr>
+          <w:rFonts w:ascii="Quattrocento Sans" w:hAnsi="Quattrocento Sans"/>
+          <w:color w:val="000000"/>
+          <w:sz w:val="22"/>
+          <w:szCs w:val="22"/>
+        </w:rPr>
+        <w:t>etc</w:t>
+      </w:r>
+      <w:proofErr w:type="spellEnd"/>
+      <w:r>
+        <w:rPr>
+          <w:rFonts w:ascii="Quattrocento Sans" w:hAnsi="Quattrocento Sans"/>
+          <w:color w:val="000000"/>
+          <w:sz w:val="22"/>
+          <w:szCs w:val="22"/>
+        </w:rPr>
+        <w:t xml:space="preserve"> those are the words that have two words so the n-gram here basically says how many we want to put together at time and then we just use the vectorizer to fit and transform the title into vector X.</w:t>
       </w:r>
     </w:p>
     <w:p>
@@ -1586,9 +1722,6 @@
         <w:pStyle w:val="NormalWeb"/>
         <w:spacing w:before="0" w:beforeAutospacing="0" w:after="200" w:afterAutospacing="0"/>
         <w:jc w:val="both"/>
-        <w:rPr>
-          <w:rFonts w:ascii="Quattrocento Sans" w:hAnsi="Quattrocento Sans"/>
-        </w:rPr>
       </w:pPr>
       <w:r>
         <w:rPr>
@@ -1598,6 +1731,24 @@
           <w:szCs w:val="22"/>
         </w:rPr>
         <w:t>These are the top terms per cluster.</w:t>
+      </w:r>
+      <w:r>
+        <w:rPr>
+          <w:rFonts w:ascii="Quattrocento Sans" w:hAnsi="Quattrocento Sans"/>
+          <w:color w:val="000000"/>
+          <w:sz w:val="22"/>
+          <w:szCs w:val="22"/>
+        </w:rPr>
+        <w:t xml:space="preserve"> </w:t>
+      </w:r>
+      <w:r>
+        <w:rPr>
+          <w:rFonts w:ascii="Quattrocento Sans" w:hAnsi="Quattrocento Sans"/>
+          <w:color w:val="000000"/>
+          <w:sz w:val="22"/>
+          <w:szCs w:val="22"/>
+        </w:rPr>
+        <w:t>For a visual way to do this, we can create a word cloud for each book title cluster. Each cluster obtains the text from all the book titles within that cluster and then we’ll create a word cloud out of it. And plot the word clouds.</w:t>
       </w:r>
     </w:p>
     <w:p>
@@ -1612,6 +1763,56 @@
           <w:szCs w:val="22"/>
         </w:rPr>
       </w:pPr>
+      <w:r>
+        <w:rPr>
+          <w:rFonts w:ascii="Quattrocento Sans" w:hAnsi="Quattrocento Sans"/>
+          <w:noProof/>
+          <w:color w:val="000000"/>
+          <w:sz w:val="22"/>
+          <w:szCs w:val="22"/>
+        </w:rPr>
+        <w:drawing>
+          <wp:inline distT="0" distB="0" distL="0" distR="0" wp14:anchorId="4007954E" wp14:editId="6FB30F3F">
+            <wp:extent cx="5286375" cy="3942951"/>
+            <wp:effectExtent l="0" t="0" r="0" b="0"/>
+            <wp:docPr id="14" name="Picture 14"/>
+            <wp:cNvGraphicFramePr>
+              <a:graphicFrameLocks xmlns:a="http://schemas.openxmlformats.org/drawingml/2006/main" noChangeAspect="1"/>
+            </wp:cNvGraphicFramePr>
+            <a:graphic xmlns:a="http://schemas.openxmlformats.org/drawingml/2006/main">
+              <a:graphicData uri="http://schemas.openxmlformats.org/drawingml/2006/picture">
+                <pic:pic xmlns:pic="http://schemas.openxmlformats.org/drawingml/2006/picture">
+                  <pic:nvPicPr>
+                    <pic:cNvPr id="14" name="Picture 14"/>
+                    <pic:cNvPicPr/>
+                  </pic:nvPicPr>
+                  <pic:blipFill>
+                    <a:blip r:embed="rId20">
+                      <a:extLst>
+                        <a:ext uri="{28A0092B-C50C-407E-A947-70E740481C1C}">
+                          <a14:useLocalDpi xmlns:a14="http://schemas.microsoft.com/office/drawing/2010/main" val="0"/>
+                        </a:ext>
+                      </a:extLst>
+                    </a:blip>
+                    <a:stretch>
+                      <a:fillRect/>
+                    </a:stretch>
+                  </pic:blipFill>
+                  <pic:spPr>
+                    <a:xfrm>
+                      <a:off x="0" y="0"/>
+                      <a:ext cx="5289567" cy="3945332"/>
+                    </a:xfrm>
+                    <a:prstGeom prst="rect">
+                      <a:avLst/>
+                    </a:prstGeom>
+                  </pic:spPr>
+                </pic:pic>
+              </a:graphicData>
+            </a:graphic>
+          </wp:inline>
+        </w:drawing>
+      </w:r>
     </w:p>
     <w:p>
       <w:pPr>
@@ -1625,6 +1826,273 @@
     </w:p>
     <w:p>
       <w:pPr>
+        <w:pStyle w:val="NormalWeb"/>
+        <w:spacing w:before="0" w:beforeAutospacing="0" w:after="200" w:afterAutospacing="0"/>
+        <w:jc w:val="both"/>
+        <w:rPr>
+          <w:rFonts w:ascii="Quattrocento Sans" w:hAnsi="Quattrocento Sans"/>
+          <w:color w:val="000000"/>
+          <w:sz w:val="22"/>
+          <w:szCs w:val="22"/>
+        </w:rPr>
+      </w:pPr>
+      <w:r>
+        <w:rPr>
+          <w:rFonts w:ascii="Quattrocento Sans" w:hAnsi="Quattrocento Sans"/>
+          <w:color w:val="000000"/>
+          <w:sz w:val="22"/>
+          <w:szCs w:val="22"/>
+        </w:rPr>
+        <w:lastRenderedPageBreak/>
+        <w:t>To put all the word clouds together to easily compare them or use subplot to make 2 rows and 3 columns because we have in total 6 clusters.</w:t>
+      </w:r>
+    </w:p>
+    <w:p>
+      <w:pPr>
+        <w:pStyle w:val="NormalWeb"/>
+        <w:spacing w:before="0" w:beforeAutospacing="0" w:after="200" w:afterAutospacing="0"/>
+        <w:jc w:val="both"/>
+        <w:rPr>
+          <w:rFonts w:ascii="Quattrocento Sans" w:hAnsi="Quattrocento Sans"/>
+        </w:rPr>
+      </w:pPr>
+      <w:r>
+        <w:rPr>
+          <w:rFonts w:ascii="Quattrocento Sans" w:hAnsi="Quattrocento Sans"/>
+          <w:noProof/>
+        </w:rPr>
+        <w:drawing>
+          <wp:inline distT="0" distB="0" distL="0" distR="0" wp14:anchorId="6E767AC7" wp14:editId="7BCB93FC">
+            <wp:extent cx="6189345" cy="4475480"/>
+            <wp:effectExtent l="0" t="0" r="0" b="0"/>
+            <wp:docPr id="15" name="Picture 15"/>
+            <wp:cNvGraphicFramePr>
+              <a:graphicFrameLocks xmlns:a="http://schemas.openxmlformats.org/drawingml/2006/main" noChangeAspect="1"/>
+            </wp:cNvGraphicFramePr>
+            <a:graphic xmlns:a="http://schemas.openxmlformats.org/drawingml/2006/main">
+              <a:graphicData uri="http://schemas.openxmlformats.org/drawingml/2006/picture">
+                <pic:pic xmlns:pic="http://schemas.openxmlformats.org/drawingml/2006/picture">
+                  <pic:nvPicPr>
+                    <pic:cNvPr id="15" name="Picture 15"/>
+                    <pic:cNvPicPr/>
+                  </pic:nvPicPr>
+                  <pic:blipFill>
+                    <a:blip r:embed="rId21">
+                      <a:extLst>
+                        <a:ext uri="{28A0092B-C50C-407E-A947-70E740481C1C}">
+                          <a14:useLocalDpi xmlns:a14="http://schemas.microsoft.com/office/drawing/2010/main" val="0"/>
+                        </a:ext>
+                      </a:extLst>
+                    </a:blip>
+                    <a:stretch>
+                      <a:fillRect/>
+                    </a:stretch>
+                  </pic:blipFill>
+                  <pic:spPr>
+                    <a:xfrm>
+                      <a:off x="0" y="0"/>
+                      <a:ext cx="6189345" cy="4475480"/>
+                    </a:xfrm>
+                    <a:prstGeom prst="rect">
+                      <a:avLst/>
+                    </a:prstGeom>
+                  </pic:spPr>
+                </pic:pic>
+              </a:graphicData>
+            </a:graphic>
+          </wp:inline>
+        </w:drawing>
+      </w:r>
+    </w:p>
+    <w:p>
+      <w:pPr>
+        <w:pStyle w:val="NormalWeb"/>
+        <w:spacing w:before="0" w:beforeAutospacing="0" w:after="200" w:afterAutospacing="0"/>
+        <w:jc w:val="both"/>
+      </w:pPr>
+      <w:r>
+        <w:rPr>
+          <w:rFonts w:ascii="Quattrocento Sans" w:hAnsi="Quattrocento Sans"/>
+          <w:color w:val="000000"/>
+          <w:sz w:val="22"/>
+          <w:szCs w:val="22"/>
+        </w:rPr>
+        <w:t>In the last, we have different kinds of topics, cluster 0 is all about data science, cluster 1 for deep learning etc. it’s quite interesting to look at those clusters and we can print out here what exactly are the book titles within those clusters.</w:t>
+      </w:r>
+    </w:p>
+    <w:p>
+      <w:pPr>
+        <w:pStyle w:val="NormalWeb"/>
+        <w:spacing w:before="0" w:beforeAutospacing="0" w:after="200" w:afterAutospacing="0"/>
+        <w:jc w:val="both"/>
+        <w:rPr>
+          <w:rFonts w:ascii="Quattrocento Sans" w:hAnsi="Quattrocento Sans"/>
+          <w:color w:val="000000"/>
+          <w:sz w:val="22"/>
+          <w:szCs w:val="22"/>
+        </w:rPr>
+      </w:pPr>
+      <w:r>
+        <w:rPr>
+          <w:rFonts w:ascii="Quattrocento Sans" w:hAnsi="Quattrocento Sans"/>
+          <w:color w:val="000000"/>
+          <w:sz w:val="22"/>
+          <w:szCs w:val="22"/>
+        </w:rPr>
+        <w:t xml:space="preserve">And with this K-means model, we can use it to predict or classify any book titles to see which cluster it belongs to. For example, if we give a book title as </w:t>
+      </w:r>
+      <w:r>
+        <w:rPr>
+          <w:rFonts w:ascii="Quattrocento Sans" w:hAnsi="Quattrocento Sans"/>
+          <w:color w:val="000000"/>
+          <w:sz w:val="22"/>
+          <w:szCs w:val="22"/>
+        </w:rPr>
+        <w:t>data analysis with python</w:t>
+      </w:r>
+      <w:r>
+        <w:rPr>
+          <w:rFonts w:ascii="Quattrocento Sans" w:hAnsi="Quattrocento Sans"/>
+          <w:color w:val="000000"/>
+          <w:sz w:val="22"/>
+          <w:szCs w:val="22"/>
+        </w:rPr>
+        <w:t xml:space="preserve">, it will classify it as cluster </w:t>
+      </w:r>
+      <w:r>
+        <w:rPr>
+          <w:rFonts w:ascii="Quattrocento Sans" w:hAnsi="Quattrocento Sans"/>
+          <w:color w:val="000000"/>
+          <w:sz w:val="22"/>
+          <w:szCs w:val="22"/>
+        </w:rPr>
+        <w:t>5</w:t>
+      </w:r>
+      <w:r>
+        <w:rPr>
+          <w:rFonts w:ascii="Quattrocento Sans" w:hAnsi="Quattrocento Sans"/>
+          <w:color w:val="000000"/>
+          <w:sz w:val="22"/>
+          <w:szCs w:val="22"/>
+        </w:rPr>
+        <w:t>.</w:t>
+      </w:r>
+    </w:p>
+    <w:p>
+      <w:pPr>
+        <w:pStyle w:val="NormalWeb"/>
+        <w:spacing w:before="0" w:beforeAutospacing="0" w:after="200" w:afterAutospacing="0"/>
+        <w:jc w:val="both"/>
+      </w:pPr>
+      <w:r>
+        <w:rPr>
+          <w:noProof/>
+        </w:rPr>
+        <w:drawing>
+          <wp:inline distT="0" distB="0" distL="0" distR="0" wp14:anchorId="7034A3F3" wp14:editId="19E3A841">
+            <wp:extent cx="6189345" cy="1654810"/>
+            <wp:effectExtent l="0" t="0" r="0" b="0"/>
+            <wp:docPr id="17" name="Picture 17"/>
+            <wp:cNvGraphicFramePr>
+              <a:graphicFrameLocks xmlns:a="http://schemas.openxmlformats.org/drawingml/2006/main" noChangeAspect="1"/>
+            </wp:cNvGraphicFramePr>
+            <a:graphic xmlns:a="http://schemas.openxmlformats.org/drawingml/2006/main">
+              <a:graphicData uri="http://schemas.openxmlformats.org/drawingml/2006/picture">
+                <pic:pic xmlns:pic="http://schemas.openxmlformats.org/drawingml/2006/picture">
+                  <pic:nvPicPr>
+                    <pic:cNvPr id="17" name="Picture 17"/>
+                    <pic:cNvPicPr/>
+                  </pic:nvPicPr>
+                  <pic:blipFill>
+                    <a:blip r:embed="rId22">
+                      <a:extLst>
+                        <a:ext uri="{28A0092B-C50C-407E-A947-70E740481C1C}">
+                          <a14:useLocalDpi xmlns:a14="http://schemas.microsoft.com/office/drawing/2010/main" val="0"/>
+                        </a:ext>
+                      </a:extLst>
+                    </a:blip>
+                    <a:stretch>
+                      <a:fillRect/>
+                    </a:stretch>
+                  </pic:blipFill>
+                  <pic:spPr>
+                    <a:xfrm>
+                      <a:off x="0" y="0"/>
+                      <a:ext cx="6189345" cy="1654810"/>
+                    </a:xfrm>
+                    <a:prstGeom prst="rect">
+                      <a:avLst/>
+                    </a:prstGeom>
+                  </pic:spPr>
+                </pic:pic>
+              </a:graphicData>
+            </a:graphic>
+          </wp:inline>
+        </w:drawing>
+      </w:r>
+    </w:p>
+    <w:p>
+      <w:pPr>
+        <w:pStyle w:val="NormalWeb"/>
+        <w:spacing w:before="0" w:beforeAutospacing="0" w:after="200" w:afterAutospacing="0"/>
+        <w:jc w:val="both"/>
+      </w:pPr>
+    </w:p>
+    <w:p>
+      <w:pPr>
+        <w:pStyle w:val="NormalWeb"/>
+        <w:spacing w:before="0" w:beforeAutospacing="0" w:after="200" w:afterAutospacing="0"/>
+        <w:jc w:val="both"/>
+        <w:rPr>
+          <w:rFonts w:ascii="Quattrocento Sans" w:hAnsi="Quattrocento Sans"/>
+        </w:rPr>
+      </w:pPr>
+    </w:p>
+    <w:p>
+      <w:pPr>
+        <w:pStyle w:val="NormalWeb"/>
+        <w:spacing w:before="0" w:beforeAutospacing="0" w:after="200" w:afterAutospacing="0"/>
+        <w:jc w:val="both"/>
+        <w:rPr>
+          <w:rFonts w:ascii="Quattrocento Sans" w:hAnsi="Quattrocento Sans"/>
+        </w:rPr>
+      </w:pPr>
+    </w:p>
+    <w:p>
+      <w:pPr>
+        <w:pStyle w:val="NormalWeb"/>
+        <w:spacing w:before="0" w:beforeAutospacing="0" w:after="200" w:afterAutospacing="0"/>
+        <w:jc w:val="both"/>
+        <w:rPr>
+          <w:rFonts w:ascii="Quattrocento Sans" w:hAnsi="Quattrocento Sans"/>
+        </w:rPr>
+      </w:pPr>
+    </w:p>
+    <w:p>
+      <w:pPr>
+        <w:pStyle w:val="NormalWeb"/>
+        <w:spacing w:before="0" w:beforeAutospacing="0" w:after="200" w:afterAutospacing="0"/>
+        <w:jc w:val="both"/>
+        <w:rPr>
+          <w:rFonts w:ascii="Quattrocento Sans" w:hAnsi="Quattrocento Sans"/>
+          <w:color w:val="000000"/>
+          <w:sz w:val="22"/>
+          <w:szCs w:val="22"/>
+        </w:rPr>
+      </w:pPr>
+    </w:p>
+    <w:p>
+      <w:pPr>
+        <w:pStyle w:val="NormalWeb"/>
+        <w:spacing w:before="0" w:beforeAutospacing="0" w:after="200" w:afterAutospacing="0"/>
+        <w:jc w:val="both"/>
+        <w:rPr>
+          <w:rFonts w:ascii="Quattrocento Sans" w:hAnsi="Quattrocento Sans"/>
+        </w:rPr>
+      </w:pPr>
+    </w:p>
+    <w:p>
+      <w:pPr>
         <w:rPr>
           <w:rFonts w:ascii="Quattrocento Sans" w:hAnsi="Quattrocento Sans"/>
           <w:sz w:val="22"/>
@@ -1632,8 +2100,8 @@
       </w:pPr>
     </w:p>
     <w:sectPr>
-      <w:headerReference w:type="default" r:id="rId20"/>
-      <w:footerReference w:type="default" r:id="rId21"/>
+      <w:headerReference w:type="default" r:id="rId23"/>
+      <w:footerReference w:type="default" r:id="rId24"/>
       <w:pgSz w:w="11907" w:h="16839" w:code="9"/>
       <w:pgMar w:top="1440" w:right="1080" w:bottom="1440" w:left="1080" w:header="720" w:footer="720" w:gutter="0"/>
       <w:pgBorders w:offsetFrom="page">

</xml_diff>